<commit_message>
Added SS3 Test Cases
</commit_message>
<xml_diff>
--- a/Documentation/Scrum Sprint 0/Test Cases/Test Cases.docx
+++ b/Documentation/Scrum Sprint 0/Test Cases/Test Cases.docx
@@ -2850,8 +2850,13 @@
           </w:tcPr>
           <w:p>
             <w:r>
-              <w:t>The main menu should display</w:t>
-            </w:r>
+              <w:t xml:space="preserve">The main menu should </w:t>
+            </w:r>
+            <w:proofErr w:type="gramStart"/>
+            <w:r>
+              <w:t>display</w:t>
+            </w:r>
+            <w:proofErr w:type="gramEnd"/>
             <w:r>
               <w:t xml:space="preserve"> and music should play</w:t>
             </w:r>
@@ -3634,6 +3639,1380 @@
         </w:tc>
       </w:tr>
     </w:tbl>
+    <w:p/>
+    <w:p/>
+    <w:p>
+      <w:pPr>
+        <w:rPr>
+          <w:sz w:val="24"/>
+          <w:szCs w:val="24"/>
+        </w:rPr>
+      </w:pPr>
+      <w:r>
+        <w:rPr>
+          <w:sz w:val="24"/>
+          <w:szCs w:val="24"/>
+        </w:rPr>
+        <w:tab/>
+        <w:t>Test: EB1</w:t>
+      </w:r>
+    </w:p>
+    <w:p>
+      <w:pPr>
+        <w:rPr>
+          <w:sz w:val="24"/>
+          <w:szCs w:val="24"/>
+        </w:rPr>
+      </w:pPr>
+      <w:r>
+        <w:rPr>
+          <w:sz w:val="24"/>
+          <w:szCs w:val="24"/>
+        </w:rPr>
+        <w:tab/>
+        <w:t>Owner: Aiden Rosen</w:t>
+      </w:r>
+    </w:p>
+    <w:p>
+      <w:pPr>
+        <w:rPr>
+          <w:sz w:val="24"/>
+          <w:szCs w:val="24"/>
+        </w:rPr>
+      </w:pPr>
+      <w:r>
+        <w:rPr>
+          <w:sz w:val="24"/>
+          <w:szCs w:val="24"/>
+        </w:rPr>
+        <w:tab/>
+        <w:t>Title: No Enemy Border Collision</w:t>
+      </w:r>
+    </w:p>
+    <w:p>
+      <w:pPr>
+        <w:rPr>
+          <w:sz w:val="24"/>
+          <w:szCs w:val="24"/>
+        </w:rPr>
+      </w:pPr>
+      <w:r>
+        <w:rPr>
+          <w:sz w:val="24"/>
+          <w:szCs w:val="24"/>
+        </w:rPr>
+        <w:tab/>
+        <w:t xml:space="preserve">Tester: Aiden Rosen </w:t>
+      </w:r>
+    </w:p>
+    <w:p>
+      <w:pPr>
+        <w:rPr>
+          <w:sz w:val="24"/>
+          <w:szCs w:val="24"/>
+        </w:rPr>
+      </w:pPr>
+      <w:r>
+        <w:rPr>
+          <w:sz w:val="24"/>
+          <w:szCs w:val="24"/>
+        </w:rPr>
+        <w:tab/>
+        <w:t>Date Tested: 11/3/21</w:t>
+      </w:r>
+    </w:p>
+    <w:p>
+      <w:pPr>
+        <w:rPr>
+          <w:sz w:val="24"/>
+          <w:szCs w:val="24"/>
+        </w:rPr>
+      </w:pPr>
+    </w:p>
+    <w:p>
+      <w:pPr>
+        <w:rPr>
+          <w:sz w:val="24"/>
+          <w:szCs w:val="24"/>
+        </w:rPr>
+      </w:pPr>
+      <w:r>
+        <w:rPr>
+          <w:sz w:val="24"/>
+          <w:szCs w:val="24"/>
+        </w:rPr>
+        <w:tab/>
+      </w:r>
+    </w:p>
+    <w:tbl>
+      <w:tblPr>
+        <w:tblStyle w:val="TableGrid"/>
+        <w:tblW w:w="9838" w:type="dxa"/>
+        <w:tblLook w:val="04A0" w:firstRow="1" w:lastRow="0" w:firstColumn="1" w:lastColumn="0" w:noHBand="0" w:noVBand="1"/>
+      </w:tblPr>
+      <w:tblGrid>
+        <w:gridCol w:w="2459"/>
+        <w:gridCol w:w="2459"/>
+        <w:gridCol w:w="2460"/>
+        <w:gridCol w:w="2460"/>
+      </w:tblGrid>
+      <w:tr>
+        <w:trPr>
+          <w:trHeight w:val="755"/>
+        </w:trPr>
+        <w:tc>
+          <w:tcPr>
+            <w:tcW w:w="2459" w:type="dxa"/>
+          </w:tcPr>
+          <w:p>
+            <w:pPr>
+              <w:jc w:val="center"/>
+              <w:rPr>
+                <w:sz w:val="24"/>
+                <w:szCs w:val="24"/>
+              </w:rPr>
+            </w:pPr>
+          </w:p>
+          <w:p>
+            <w:pPr>
+              <w:jc w:val="center"/>
+              <w:rPr>
+                <w:sz w:val="24"/>
+                <w:szCs w:val="24"/>
+              </w:rPr>
+            </w:pPr>
+            <w:r>
+              <w:rPr>
+                <w:sz w:val="24"/>
+                <w:szCs w:val="24"/>
+              </w:rPr>
+              <w:t>Step</w:t>
+            </w:r>
+          </w:p>
+        </w:tc>
+        <w:tc>
+          <w:tcPr>
+            <w:tcW w:w="2459" w:type="dxa"/>
+          </w:tcPr>
+          <w:p>
+            <w:pPr>
+              <w:rPr>
+                <w:sz w:val="24"/>
+                <w:szCs w:val="24"/>
+              </w:rPr>
+            </w:pPr>
+          </w:p>
+          <w:p>
+            <w:pPr>
+              <w:jc w:val="center"/>
+              <w:rPr>
+                <w:sz w:val="24"/>
+                <w:szCs w:val="24"/>
+              </w:rPr>
+            </w:pPr>
+            <w:r>
+              <w:rPr>
+                <w:sz w:val="24"/>
+                <w:szCs w:val="24"/>
+              </w:rPr>
+              <w:t>Action</w:t>
+            </w:r>
+          </w:p>
+        </w:tc>
+        <w:tc>
+          <w:tcPr>
+            <w:tcW w:w="2460" w:type="dxa"/>
+          </w:tcPr>
+          <w:p>
+            <w:pPr>
+              <w:jc w:val="center"/>
+              <w:rPr>
+                <w:sz w:val="24"/>
+                <w:szCs w:val="24"/>
+              </w:rPr>
+            </w:pPr>
+          </w:p>
+          <w:p>
+            <w:pPr>
+              <w:jc w:val="center"/>
+              <w:rPr>
+                <w:sz w:val="24"/>
+                <w:szCs w:val="24"/>
+              </w:rPr>
+            </w:pPr>
+            <w:r>
+              <w:rPr>
+                <w:sz w:val="24"/>
+                <w:szCs w:val="24"/>
+              </w:rPr>
+              <w:t>Expected Result</w:t>
+            </w:r>
+          </w:p>
+        </w:tc>
+        <w:tc>
+          <w:tcPr>
+            <w:tcW w:w="2460" w:type="dxa"/>
+          </w:tcPr>
+          <w:p>
+            <w:pPr>
+              <w:jc w:val="center"/>
+              <w:rPr>
+                <w:sz w:val="24"/>
+                <w:szCs w:val="24"/>
+              </w:rPr>
+            </w:pPr>
+          </w:p>
+          <w:p>
+            <w:pPr>
+              <w:jc w:val="center"/>
+              <w:rPr>
+                <w:sz w:val="24"/>
+                <w:szCs w:val="24"/>
+              </w:rPr>
+            </w:pPr>
+            <w:r>
+              <w:rPr>
+                <w:sz w:val="24"/>
+                <w:szCs w:val="24"/>
+              </w:rPr>
+              <w:t>Pass? (y/n)</w:t>
+            </w:r>
+          </w:p>
+        </w:tc>
+      </w:tr>
+      <w:tr>
+        <w:trPr>
+          <w:trHeight w:val="755"/>
+        </w:trPr>
+        <w:tc>
+          <w:tcPr>
+            <w:tcW w:w="2459" w:type="dxa"/>
+          </w:tcPr>
+          <w:p>
+            <w:pPr>
+              <w:jc w:val="center"/>
+              <w:rPr>
+                <w:sz w:val="24"/>
+                <w:szCs w:val="24"/>
+              </w:rPr>
+            </w:pPr>
+          </w:p>
+          <w:p>
+            <w:pPr>
+              <w:jc w:val="center"/>
+              <w:rPr>
+                <w:sz w:val="24"/>
+                <w:szCs w:val="24"/>
+              </w:rPr>
+            </w:pPr>
+            <w:r>
+              <w:rPr>
+                <w:sz w:val="24"/>
+                <w:szCs w:val="24"/>
+              </w:rPr>
+              <w:t>1</w:t>
+            </w:r>
+          </w:p>
+        </w:tc>
+        <w:tc>
+          <w:tcPr>
+            <w:tcW w:w="2459" w:type="dxa"/>
+          </w:tcPr>
+          <w:p>
+            <w:pPr>
+              <w:rPr>
+                <w:sz w:val="24"/>
+                <w:szCs w:val="24"/>
+              </w:rPr>
+            </w:pPr>
+            <w:r>
+              <w:rPr>
+                <w:sz w:val="24"/>
+                <w:szCs w:val="24"/>
+              </w:rPr>
+              <w:t>Load into level 3</w:t>
+            </w:r>
+          </w:p>
+        </w:tc>
+        <w:tc>
+          <w:tcPr>
+            <w:tcW w:w="2460" w:type="dxa"/>
+          </w:tcPr>
+          <w:p>
+            <w:pPr>
+              <w:rPr>
+                <w:sz w:val="24"/>
+                <w:szCs w:val="24"/>
+              </w:rPr>
+            </w:pPr>
+            <w:r>
+              <w:rPr>
+                <w:sz w:val="24"/>
+                <w:szCs w:val="24"/>
+              </w:rPr>
+              <w:t>The player should spawn at the start of level 3.</w:t>
+            </w:r>
+          </w:p>
+        </w:tc>
+        <w:tc>
+          <w:tcPr>
+            <w:tcW w:w="2460" w:type="dxa"/>
+          </w:tcPr>
+          <w:p>
+            <w:pPr>
+              <w:rPr>
+                <w:sz w:val="24"/>
+                <w:szCs w:val="24"/>
+              </w:rPr>
+            </w:pPr>
+            <w:r>
+              <w:rPr>
+                <w:sz w:val="24"/>
+                <w:szCs w:val="24"/>
+              </w:rPr>
+              <w:t>y</w:t>
+            </w:r>
+          </w:p>
+        </w:tc>
+      </w:tr>
+      <w:tr>
+        <w:trPr>
+          <w:trHeight w:val="786"/>
+        </w:trPr>
+        <w:tc>
+          <w:tcPr>
+            <w:tcW w:w="2459" w:type="dxa"/>
+          </w:tcPr>
+          <w:p>
+            <w:pPr>
+              <w:rPr>
+                <w:sz w:val="24"/>
+                <w:szCs w:val="24"/>
+              </w:rPr>
+            </w:pPr>
+          </w:p>
+          <w:p>
+            <w:pPr>
+              <w:jc w:val="center"/>
+              <w:rPr>
+                <w:sz w:val="24"/>
+                <w:szCs w:val="24"/>
+              </w:rPr>
+            </w:pPr>
+            <w:r>
+              <w:rPr>
+                <w:sz w:val="24"/>
+                <w:szCs w:val="24"/>
+              </w:rPr>
+              <w:t>2</w:t>
+            </w:r>
+          </w:p>
+        </w:tc>
+        <w:tc>
+          <w:tcPr>
+            <w:tcW w:w="2459" w:type="dxa"/>
+          </w:tcPr>
+          <w:p>
+            <w:pPr>
+              <w:rPr>
+                <w:sz w:val="24"/>
+                <w:szCs w:val="24"/>
+              </w:rPr>
+            </w:pPr>
+            <w:r>
+              <w:rPr>
+                <w:sz w:val="24"/>
+                <w:szCs w:val="24"/>
+              </w:rPr>
+              <w:t>Let the enemies walk towards the edge of the map</w:t>
+            </w:r>
+          </w:p>
+        </w:tc>
+        <w:tc>
+          <w:tcPr>
+            <w:tcW w:w="2460" w:type="dxa"/>
+          </w:tcPr>
+          <w:p>
+            <w:pPr>
+              <w:rPr>
+                <w:sz w:val="24"/>
+                <w:szCs w:val="24"/>
+              </w:rPr>
+            </w:pPr>
+            <w:r>
+              <w:rPr>
+                <w:sz w:val="24"/>
+                <w:szCs w:val="24"/>
+              </w:rPr>
+              <w:t>Enemies should walk towards the start of the level.</w:t>
+            </w:r>
+          </w:p>
+        </w:tc>
+        <w:tc>
+          <w:tcPr>
+            <w:tcW w:w="2460" w:type="dxa"/>
+          </w:tcPr>
+          <w:p>
+            <w:pPr>
+              <w:rPr>
+                <w:sz w:val="24"/>
+                <w:szCs w:val="24"/>
+              </w:rPr>
+            </w:pPr>
+            <w:r>
+              <w:rPr>
+                <w:sz w:val="24"/>
+                <w:szCs w:val="24"/>
+              </w:rPr>
+              <w:t>y</w:t>
+            </w:r>
+          </w:p>
+        </w:tc>
+      </w:tr>
+      <w:tr>
+        <w:trPr>
+          <w:trHeight w:val="755"/>
+        </w:trPr>
+        <w:tc>
+          <w:tcPr>
+            <w:tcW w:w="2459" w:type="dxa"/>
+          </w:tcPr>
+          <w:p>
+            <w:pPr>
+              <w:jc w:val="center"/>
+              <w:rPr>
+                <w:sz w:val="24"/>
+                <w:szCs w:val="24"/>
+              </w:rPr>
+            </w:pPr>
+          </w:p>
+          <w:p>
+            <w:pPr>
+              <w:jc w:val="center"/>
+              <w:rPr>
+                <w:sz w:val="24"/>
+                <w:szCs w:val="24"/>
+              </w:rPr>
+            </w:pPr>
+            <w:r>
+              <w:rPr>
+                <w:sz w:val="24"/>
+                <w:szCs w:val="24"/>
+              </w:rPr>
+              <w:t>3</w:t>
+            </w:r>
+          </w:p>
+        </w:tc>
+        <w:tc>
+          <w:tcPr>
+            <w:tcW w:w="2459" w:type="dxa"/>
+          </w:tcPr>
+          <w:p>
+            <w:pPr>
+              <w:rPr>
+                <w:sz w:val="24"/>
+                <w:szCs w:val="24"/>
+              </w:rPr>
+            </w:pPr>
+            <w:r>
+              <w:rPr>
+                <w:sz w:val="24"/>
+                <w:szCs w:val="24"/>
+              </w:rPr>
+              <w:t>Wait for the enemy to walk into the level border</w:t>
+            </w:r>
+          </w:p>
+        </w:tc>
+        <w:tc>
+          <w:tcPr>
+            <w:tcW w:w="2460" w:type="dxa"/>
+          </w:tcPr>
+          <w:p>
+            <w:pPr>
+              <w:rPr>
+                <w:sz w:val="24"/>
+                <w:szCs w:val="24"/>
+              </w:rPr>
+            </w:pPr>
+            <w:r>
+              <w:rPr>
+                <w:sz w:val="24"/>
+                <w:szCs w:val="24"/>
+              </w:rPr>
+              <w:t>Enemy should change directions after colliding</w:t>
+            </w:r>
+          </w:p>
+        </w:tc>
+        <w:tc>
+          <w:tcPr>
+            <w:tcW w:w="2460" w:type="dxa"/>
+          </w:tcPr>
+          <w:p>
+            <w:pPr>
+              <w:rPr>
+                <w:sz w:val="24"/>
+                <w:szCs w:val="24"/>
+              </w:rPr>
+            </w:pPr>
+            <w:r>
+              <w:rPr>
+                <w:sz w:val="24"/>
+                <w:szCs w:val="24"/>
+              </w:rPr>
+              <w:t>y</w:t>
+            </w:r>
+          </w:p>
+        </w:tc>
+      </w:tr>
+    </w:tbl>
+    <w:p>
+      <w:pPr>
+        <w:rPr>
+          <w:sz w:val="24"/>
+          <w:szCs w:val="24"/>
+        </w:rPr>
+      </w:pPr>
+    </w:p>
+    <w:p>
+      <w:pPr>
+        <w:rPr>
+          <w:sz w:val="24"/>
+          <w:szCs w:val="24"/>
+        </w:rPr>
+      </w:pPr>
+    </w:p>
+    <w:p>
+      <w:pPr>
+        <w:rPr>
+          <w:sz w:val="24"/>
+          <w:szCs w:val="24"/>
+        </w:rPr>
+      </w:pPr>
+      <w:r>
+        <w:rPr>
+          <w:sz w:val="24"/>
+          <w:szCs w:val="24"/>
+        </w:rPr>
+        <w:tab/>
+      </w:r>
+    </w:p>
+    <w:p>
+      <w:pPr>
+        <w:rPr>
+          <w:sz w:val="24"/>
+          <w:szCs w:val="24"/>
+        </w:rPr>
+      </w:pPr>
+    </w:p>
+    <w:p>
+      <w:pPr>
+        <w:rPr>
+          <w:sz w:val="24"/>
+          <w:szCs w:val="24"/>
+        </w:rPr>
+      </w:pPr>
+    </w:p>
+    <w:p>
+      <w:pPr>
+        <w:rPr>
+          <w:sz w:val="24"/>
+          <w:szCs w:val="24"/>
+        </w:rPr>
+      </w:pPr>
+    </w:p>
+    <w:p>
+      <w:pPr>
+        <w:rPr>
+          <w:sz w:val="24"/>
+          <w:szCs w:val="24"/>
+        </w:rPr>
+      </w:pPr>
+    </w:p>
+    <w:p>
+      <w:pPr>
+        <w:rPr>
+          <w:sz w:val="24"/>
+          <w:szCs w:val="24"/>
+        </w:rPr>
+      </w:pPr>
+    </w:p>
+    <w:p>
+      <w:pPr>
+        <w:rPr>
+          <w:sz w:val="24"/>
+          <w:szCs w:val="24"/>
+        </w:rPr>
+      </w:pPr>
+    </w:p>
+    <w:p>
+      <w:pPr>
+        <w:rPr>
+          <w:sz w:val="24"/>
+          <w:szCs w:val="24"/>
+        </w:rPr>
+      </w:pPr>
+    </w:p>
+    <w:p>
+      <w:pPr>
+        <w:rPr>
+          <w:sz w:val="24"/>
+          <w:szCs w:val="24"/>
+        </w:rPr>
+      </w:pPr>
+    </w:p>
+    <w:p>
+      <w:pPr>
+        <w:rPr>
+          <w:sz w:val="24"/>
+          <w:szCs w:val="24"/>
+        </w:rPr>
+      </w:pPr>
+    </w:p>
+    <w:p>
+      <w:pPr>
+        <w:rPr>
+          <w:sz w:val="24"/>
+          <w:szCs w:val="24"/>
+        </w:rPr>
+      </w:pPr>
+    </w:p>
+    <w:p>
+      <w:pPr>
+        <w:ind w:firstLine="720"/>
+        <w:rPr>
+          <w:sz w:val="24"/>
+          <w:szCs w:val="24"/>
+        </w:rPr>
+      </w:pPr>
+      <w:r>
+        <w:rPr>
+          <w:sz w:val="24"/>
+          <w:szCs w:val="24"/>
+        </w:rPr>
+        <w:t>Test: LE1</w:t>
+      </w:r>
+    </w:p>
+    <w:p>
+      <w:pPr>
+        <w:rPr>
+          <w:sz w:val="24"/>
+          <w:szCs w:val="24"/>
+        </w:rPr>
+      </w:pPr>
+      <w:r>
+        <w:rPr>
+          <w:sz w:val="24"/>
+          <w:szCs w:val="24"/>
+        </w:rPr>
+        <w:tab/>
+        <w:t>Owner: Aiden Rosen</w:t>
+      </w:r>
+    </w:p>
+    <w:p>
+      <w:pPr>
+        <w:rPr>
+          <w:sz w:val="24"/>
+          <w:szCs w:val="24"/>
+        </w:rPr>
+      </w:pPr>
+      <w:r>
+        <w:rPr>
+          <w:sz w:val="24"/>
+          <w:szCs w:val="24"/>
+        </w:rPr>
+        <w:tab/>
+        <w:t>Title: Improve Lawnmower Enemy</w:t>
+      </w:r>
+    </w:p>
+    <w:p>
+      <w:pPr>
+        <w:rPr>
+          <w:sz w:val="24"/>
+          <w:szCs w:val="24"/>
+        </w:rPr>
+      </w:pPr>
+      <w:r>
+        <w:rPr>
+          <w:sz w:val="24"/>
+          <w:szCs w:val="24"/>
+        </w:rPr>
+        <w:tab/>
+        <w:t>Tester: Aiden Rosen</w:t>
+      </w:r>
+    </w:p>
+    <w:p>
+      <w:pPr>
+        <w:rPr>
+          <w:sz w:val="24"/>
+          <w:szCs w:val="24"/>
+        </w:rPr>
+      </w:pPr>
+      <w:r>
+        <w:rPr>
+          <w:sz w:val="24"/>
+          <w:szCs w:val="24"/>
+        </w:rPr>
+        <w:tab/>
+        <w:t>Date Tested: 11/3/21</w:t>
+      </w:r>
+    </w:p>
+    <w:p>
+      <w:pPr>
+        <w:rPr>
+          <w:sz w:val="24"/>
+          <w:szCs w:val="24"/>
+        </w:rPr>
+      </w:pPr>
+    </w:p>
+    <w:p>
+      <w:pPr>
+        <w:rPr>
+          <w:sz w:val="24"/>
+          <w:szCs w:val="24"/>
+        </w:rPr>
+      </w:pPr>
+      <w:r>
+        <w:rPr>
+          <w:sz w:val="24"/>
+          <w:szCs w:val="24"/>
+        </w:rPr>
+        <w:tab/>
+      </w:r>
+    </w:p>
+    <w:tbl>
+      <w:tblPr>
+        <w:tblStyle w:val="TableGrid"/>
+        <w:tblW w:w="9838" w:type="dxa"/>
+        <w:tblLook w:val="04A0" w:firstRow="1" w:lastRow="0" w:firstColumn="1" w:lastColumn="0" w:noHBand="0" w:noVBand="1"/>
+      </w:tblPr>
+      <w:tblGrid>
+        <w:gridCol w:w="2459"/>
+        <w:gridCol w:w="2459"/>
+        <w:gridCol w:w="2460"/>
+        <w:gridCol w:w="2460"/>
+      </w:tblGrid>
+      <w:tr>
+        <w:trPr>
+          <w:trHeight w:val="755"/>
+        </w:trPr>
+        <w:tc>
+          <w:tcPr>
+            <w:tcW w:w="2459" w:type="dxa"/>
+          </w:tcPr>
+          <w:p>
+            <w:pPr>
+              <w:jc w:val="center"/>
+              <w:rPr>
+                <w:sz w:val="24"/>
+                <w:szCs w:val="24"/>
+              </w:rPr>
+            </w:pPr>
+          </w:p>
+          <w:p>
+            <w:pPr>
+              <w:jc w:val="center"/>
+              <w:rPr>
+                <w:sz w:val="24"/>
+                <w:szCs w:val="24"/>
+              </w:rPr>
+            </w:pPr>
+            <w:r>
+              <w:rPr>
+                <w:sz w:val="24"/>
+                <w:szCs w:val="24"/>
+              </w:rPr>
+              <w:t>Step</w:t>
+            </w:r>
+          </w:p>
+        </w:tc>
+        <w:tc>
+          <w:tcPr>
+            <w:tcW w:w="2459" w:type="dxa"/>
+          </w:tcPr>
+          <w:p>
+            <w:pPr>
+              <w:rPr>
+                <w:sz w:val="24"/>
+                <w:szCs w:val="24"/>
+              </w:rPr>
+            </w:pPr>
+          </w:p>
+          <w:p>
+            <w:pPr>
+              <w:jc w:val="center"/>
+              <w:rPr>
+                <w:sz w:val="24"/>
+                <w:szCs w:val="24"/>
+              </w:rPr>
+            </w:pPr>
+            <w:r>
+              <w:rPr>
+                <w:sz w:val="24"/>
+                <w:szCs w:val="24"/>
+              </w:rPr>
+              <w:t>Action</w:t>
+            </w:r>
+          </w:p>
+        </w:tc>
+        <w:tc>
+          <w:tcPr>
+            <w:tcW w:w="2460" w:type="dxa"/>
+          </w:tcPr>
+          <w:p>
+            <w:pPr>
+              <w:jc w:val="center"/>
+              <w:rPr>
+                <w:sz w:val="24"/>
+                <w:szCs w:val="24"/>
+              </w:rPr>
+            </w:pPr>
+          </w:p>
+          <w:p>
+            <w:pPr>
+              <w:jc w:val="center"/>
+              <w:rPr>
+                <w:sz w:val="24"/>
+                <w:szCs w:val="24"/>
+              </w:rPr>
+            </w:pPr>
+            <w:r>
+              <w:rPr>
+                <w:sz w:val="24"/>
+                <w:szCs w:val="24"/>
+              </w:rPr>
+              <w:t>Expected Result</w:t>
+            </w:r>
+          </w:p>
+        </w:tc>
+        <w:tc>
+          <w:tcPr>
+            <w:tcW w:w="2460" w:type="dxa"/>
+          </w:tcPr>
+          <w:p>
+            <w:pPr>
+              <w:jc w:val="center"/>
+              <w:rPr>
+                <w:sz w:val="24"/>
+                <w:szCs w:val="24"/>
+              </w:rPr>
+            </w:pPr>
+          </w:p>
+          <w:p>
+            <w:pPr>
+              <w:jc w:val="center"/>
+              <w:rPr>
+                <w:sz w:val="24"/>
+                <w:szCs w:val="24"/>
+              </w:rPr>
+            </w:pPr>
+            <w:r>
+              <w:rPr>
+                <w:sz w:val="24"/>
+                <w:szCs w:val="24"/>
+              </w:rPr>
+              <w:t>Pass? (y/n)</w:t>
+            </w:r>
+          </w:p>
+        </w:tc>
+      </w:tr>
+      <w:tr>
+        <w:trPr>
+          <w:trHeight w:val="755"/>
+        </w:trPr>
+        <w:tc>
+          <w:tcPr>
+            <w:tcW w:w="2459" w:type="dxa"/>
+          </w:tcPr>
+          <w:p>
+            <w:pPr>
+              <w:jc w:val="center"/>
+              <w:rPr>
+                <w:sz w:val="24"/>
+                <w:szCs w:val="24"/>
+              </w:rPr>
+            </w:pPr>
+          </w:p>
+          <w:p>
+            <w:pPr>
+              <w:jc w:val="center"/>
+              <w:rPr>
+                <w:sz w:val="24"/>
+                <w:szCs w:val="24"/>
+              </w:rPr>
+            </w:pPr>
+            <w:r>
+              <w:rPr>
+                <w:sz w:val="24"/>
+                <w:szCs w:val="24"/>
+              </w:rPr>
+              <w:t>1</w:t>
+            </w:r>
+          </w:p>
+        </w:tc>
+        <w:tc>
+          <w:tcPr>
+            <w:tcW w:w="2459" w:type="dxa"/>
+          </w:tcPr>
+          <w:p>
+            <w:pPr>
+              <w:rPr>
+                <w:sz w:val="24"/>
+                <w:szCs w:val="24"/>
+              </w:rPr>
+            </w:pPr>
+            <w:r>
+              <w:rPr>
+                <w:sz w:val="24"/>
+                <w:szCs w:val="24"/>
+              </w:rPr>
+              <w:t>Load into level 3</w:t>
+            </w:r>
+          </w:p>
+        </w:tc>
+        <w:tc>
+          <w:tcPr>
+            <w:tcW w:w="2460" w:type="dxa"/>
+          </w:tcPr>
+          <w:p>
+            <w:pPr>
+              <w:rPr>
+                <w:sz w:val="24"/>
+                <w:szCs w:val="24"/>
+              </w:rPr>
+            </w:pPr>
+            <w:r>
+              <w:rPr>
+                <w:sz w:val="24"/>
+                <w:szCs w:val="24"/>
+              </w:rPr>
+              <w:t>The player should spawn at the start of level 3.</w:t>
+            </w:r>
+          </w:p>
+        </w:tc>
+        <w:tc>
+          <w:tcPr>
+            <w:tcW w:w="2460" w:type="dxa"/>
+          </w:tcPr>
+          <w:p>
+            <w:pPr>
+              <w:rPr>
+                <w:sz w:val="24"/>
+                <w:szCs w:val="24"/>
+              </w:rPr>
+            </w:pPr>
+            <w:r>
+              <w:rPr>
+                <w:sz w:val="24"/>
+                <w:szCs w:val="24"/>
+              </w:rPr>
+              <w:t>y</w:t>
+            </w:r>
+          </w:p>
+        </w:tc>
+      </w:tr>
+      <w:tr>
+        <w:trPr>
+          <w:trHeight w:val="786"/>
+        </w:trPr>
+        <w:tc>
+          <w:tcPr>
+            <w:tcW w:w="2459" w:type="dxa"/>
+          </w:tcPr>
+          <w:p>
+            <w:pPr>
+              <w:rPr>
+                <w:sz w:val="24"/>
+                <w:szCs w:val="24"/>
+              </w:rPr>
+            </w:pPr>
+          </w:p>
+          <w:p>
+            <w:pPr>
+              <w:jc w:val="center"/>
+              <w:rPr>
+                <w:sz w:val="24"/>
+                <w:szCs w:val="24"/>
+              </w:rPr>
+            </w:pPr>
+            <w:r>
+              <w:rPr>
+                <w:sz w:val="24"/>
+                <w:szCs w:val="24"/>
+              </w:rPr>
+              <w:t>2</w:t>
+            </w:r>
+          </w:p>
+        </w:tc>
+        <w:tc>
+          <w:tcPr>
+            <w:tcW w:w="2459" w:type="dxa"/>
+          </w:tcPr>
+          <w:p>
+            <w:pPr>
+              <w:rPr>
+                <w:sz w:val="24"/>
+                <w:szCs w:val="24"/>
+              </w:rPr>
+            </w:pPr>
+            <w:r>
+              <w:rPr>
+                <w:sz w:val="24"/>
+                <w:szCs w:val="24"/>
+              </w:rPr>
+              <w:t xml:space="preserve">Progress through the level until a lawnmower </w:t>
+            </w:r>
+            <w:proofErr w:type="gramStart"/>
+            <w:r>
+              <w:rPr>
+                <w:sz w:val="24"/>
+                <w:szCs w:val="24"/>
+              </w:rPr>
+              <w:t>enemy spawns</w:t>
+            </w:r>
+            <w:proofErr w:type="gramEnd"/>
+          </w:p>
+        </w:tc>
+        <w:tc>
+          <w:tcPr>
+            <w:tcW w:w="2460" w:type="dxa"/>
+          </w:tcPr>
+          <w:p>
+            <w:pPr>
+              <w:rPr>
+                <w:sz w:val="24"/>
+                <w:szCs w:val="24"/>
+              </w:rPr>
+            </w:pPr>
+            <w:r>
+              <w:rPr>
+                <w:sz w:val="24"/>
+                <w:szCs w:val="24"/>
+              </w:rPr>
+              <w:t>Lawnmower enemy should spawn in and behave as normal</w:t>
+            </w:r>
+          </w:p>
+        </w:tc>
+        <w:tc>
+          <w:tcPr>
+            <w:tcW w:w="2460" w:type="dxa"/>
+          </w:tcPr>
+          <w:p>
+            <w:pPr>
+              <w:rPr>
+                <w:sz w:val="24"/>
+                <w:szCs w:val="24"/>
+              </w:rPr>
+            </w:pPr>
+            <w:r>
+              <w:rPr>
+                <w:sz w:val="24"/>
+                <w:szCs w:val="24"/>
+              </w:rPr>
+              <w:t>y</w:t>
+            </w:r>
+          </w:p>
+        </w:tc>
+      </w:tr>
+      <w:tr>
+        <w:trPr>
+          <w:trHeight w:val="755"/>
+        </w:trPr>
+        <w:tc>
+          <w:tcPr>
+            <w:tcW w:w="2459" w:type="dxa"/>
+          </w:tcPr>
+          <w:p>
+            <w:pPr>
+              <w:jc w:val="center"/>
+              <w:rPr>
+                <w:sz w:val="24"/>
+                <w:szCs w:val="24"/>
+              </w:rPr>
+            </w:pPr>
+          </w:p>
+          <w:p>
+            <w:pPr>
+              <w:jc w:val="center"/>
+              <w:rPr>
+                <w:sz w:val="24"/>
+                <w:szCs w:val="24"/>
+              </w:rPr>
+            </w:pPr>
+            <w:r>
+              <w:rPr>
+                <w:sz w:val="24"/>
+                <w:szCs w:val="24"/>
+              </w:rPr>
+              <w:t>3</w:t>
+            </w:r>
+          </w:p>
+        </w:tc>
+        <w:tc>
+          <w:tcPr>
+            <w:tcW w:w="2459" w:type="dxa"/>
+          </w:tcPr>
+          <w:p>
+            <w:pPr>
+              <w:rPr>
+                <w:sz w:val="24"/>
+                <w:szCs w:val="24"/>
+              </w:rPr>
+            </w:pPr>
+            <w:r>
+              <w:rPr>
+                <w:sz w:val="24"/>
+                <w:szCs w:val="24"/>
+              </w:rPr>
+              <w:t>Wait 5 seconds</w:t>
+            </w:r>
+          </w:p>
+        </w:tc>
+        <w:tc>
+          <w:tcPr>
+            <w:tcW w:w="2460" w:type="dxa"/>
+          </w:tcPr>
+          <w:p>
+            <w:pPr>
+              <w:rPr>
+                <w:sz w:val="24"/>
+                <w:szCs w:val="24"/>
+              </w:rPr>
+            </w:pPr>
+            <w:r>
+              <w:rPr>
+                <w:sz w:val="24"/>
+                <w:szCs w:val="24"/>
+              </w:rPr>
+              <w:t>After 5 seconds, the lawnmower enemy should stop.</w:t>
+            </w:r>
+          </w:p>
+        </w:tc>
+        <w:tc>
+          <w:tcPr>
+            <w:tcW w:w="2460" w:type="dxa"/>
+          </w:tcPr>
+          <w:p>
+            <w:pPr>
+              <w:rPr>
+                <w:sz w:val="24"/>
+                <w:szCs w:val="24"/>
+              </w:rPr>
+            </w:pPr>
+            <w:r>
+              <w:rPr>
+                <w:sz w:val="24"/>
+                <w:szCs w:val="24"/>
+              </w:rPr>
+              <w:t>y</w:t>
+            </w:r>
+          </w:p>
+        </w:tc>
+      </w:tr>
+      <w:tr>
+        <w:trPr>
+          <w:trHeight w:val="755"/>
+        </w:trPr>
+        <w:tc>
+          <w:tcPr>
+            <w:tcW w:w="2459" w:type="dxa"/>
+          </w:tcPr>
+          <w:p>
+            <w:pPr>
+              <w:jc w:val="center"/>
+              <w:rPr>
+                <w:sz w:val="24"/>
+                <w:szCs w:val="24"/>
+              </w:rPr>
+            </w:pPr>
+            <w:r>
+              <w:rPr>
+                <w:sz w:val="24"/>
+                <w:szCs w:val="24"/>
+              </w:rPr>
+              <w:t>4</w:t>
+            </w:r>
+          </w:p>
+        </w:tc>
+        <w:tc>
+          <w:tcPr>
+            <w:tcW w:w="2459" w:type="dxa"/>
+          </w:tcPr>
+          <w:p>
+            <w:pPr>
+              <w:rPr>
+                <w:sz w:val="24"/>
+                <w:szCs w:val="24"/>
+              </w:rPr>
+            </w:pPr>
+            <w:r>
+              <w:rPr>
+                <w:sz w:val="24"/>
+                <w:szCs w:val="24"/>
+              </w:rPr>
+              <w:t>Wait another second</w:t>
+            </w:r>
+          </w:p>
+        </w:tc>
+        <w:tc>
+          <w:tcPr>
+            <w:tcW w:w="2460" w:type="dxa"/>
+          </w:tcPr>
+          <w:p>
+            <w:pPr>
+              <w:rPr>
+                <w:sz w:val="24"/>
+                <w:szCs w:val="24"/>
+              </w:rPr>
+            </w:pPr>
+            <w:r>
+              <w:rPr>
+                <w:sz w:val="24"/>
+                <w:szCs w:val="24"/>
+              </w:rPr>
+              <w:t>After one more second, the lawnmower should move at an increased speed for a second.</w:t>
+            </w:r>
+          </w:p>
+        </w:tc>
+        <w:tc>
+          <w:tcPr>
+            <w:tcW w:w="2460" w:type="dxa"/>
+          </w:tcPr>
+          <w:p>
+            <w:pPr>
+              <w:rPr>
+                <w:sz w:val="24"/>
+                <w:szCs w:val="24"/>
+              </w:rPr>
+            </w:pPr>
+            <w:r>
+              <w:rPr>
+                <w:sz w:val="24"/>
+                <w:szCs w:val="24"/>
+              </w:rPr>
+              <w:t>y</w:t>
+            </w:r>
+          </w:p>
+        </w:tc>
+      </w:tr>
+      <w:tr>
+        <w:trPr>
+          <w:trHeight w:val="755"/>
+        </w:trPr>
+        <w:tc>
+          <w:tcPr>
+            <w:tcW w:w="2459" w:type="dxa"/>
+          </w:tcPr>
+          <w:p>
+            <w:pPr>
+              <w:jc w:val="center"/>
+              <w:rPr>
+                <w:sz w:val="24"/>
+                <w:szCs w:val="24"/>
+              </w:rPr>
+            </w:pPr>
+            <w:r>
+              <w:rPr>
+                <w:sz w:val="24"/>
+                <w:szCs w:val="24"/>
+              </w:rPr>
+              <w:t>5</w:t>
+            </w:r>
+          </w:p>
+        </w:tc>
+        <w:tc>
+          <w:tcPr>
+            <w:tcW w:w="2459" w:type="dxa"/>
+          </w:tcPr>
+          <w:p>
+            <w:pPr>
+              <w:rPr>
+                <w:sz w:val="24"/>
+                <w:szCs w:val="24"/>
+              </w:rPr>
+            </w:pPr>
+            <w:r>
+              <w:rPr>
+                <w:sz w:val="24"/>
+                <w:szCs w:val="24"/>
+              </w:rPr>
+              <w:t>Avoid the enemy and wait for it to slow down</w:t>
+            </w:r>
+          </w:p>
+        </w:tc>
+        <w:tc>
+          <w:tcPr>
+            <w:tcW w:w="2460" w:type="dxa"/>
+          </w:tcPr>
+          <w:p>
+            <w:pPr>
+              <w:rPr>
+                <w:sz w:val="24"/>
+                <w:szCs w:val="24"/>
+              </w:rPr>
+            </w:pPr>
+            <w:r>
+              <w:rPr>
+                <w:sz w:val="24"/>
+                <w:szCs w:val="24"/>
+              </w:rPr>
+              <w:t>After the dash ability is finished, the lawnmower should return to normal speed.</w:t>
+            </w:r>
+          </w:p>
+        </w:tc>
+        <w:tc>
+          <w:tcPr>
+            <w:tcW w:w="2460" w:type="dxa"/>
+          </w:tcPr>
+          <w:p>
+            <w:pPr>
+              <w:rPr>
+                <w:sz w:val="24"/>
+                <w:szCs w:val="24"/>
+              </w:rPr>
+            </w:pPr>
+            <w:r>
+              <w:rPr>
+                <w:sz w:val="24"/>
+                <w:szCs w:val="24"/>
+              </w:rPr>
+              <w:t>y</w:t>
+            </w:r>
+          </w:p>
+        </w:tc>
+      </w:tr>
+    </w:tbl>
+    <w:p>
+      <w:pPr>
+        <w:rPr>
+          <w:sz w:val="24"/>
+          <w:szCs w:val="24"/>
+        </w:rPr>
+      </w:pPr>
+    </w:p>
+    <w:p>
+      <w:pPr>
+        <w:rPr>
+          <w:sz w:val="24"/>
+          <w:szCs w:val="24"/>
+        </w:rPr>
+      </w:pPr>
+    </w:p>
+    <w:p>
+      <w:pPr>
+        <w:rPr>
+          <w:sz w:val="24"/>
+          <w:szCs w:val="24"/>
+        </w:rPr>
+      </w:pPr>
+    </w:p>
+    <w:p>
+      <w:pPr>
+        <w:rPr>
+          <w:sz w:val="24"/>
+          <w:szCs w:val="24"/>
+        </w:rPr>
+      </w:pPr>
+    </w:p>
     <w:p/>
     <w:sectPr>
       <w:pgSz w:w="12240" w:h="15840"/>
@@ -3862,6 +5241,7 @@
     <w:lsdException w:name="HTML Sample" w:semiHidden="1" w:unhideWhenUsed="1"/>
     <w:lsdException w:name="HTML Typewriter" w:semiHidden="1" w:unhideWhenUsed="1"/>
     <w:lsdException w:name="HTML Variable" w:semiHidden="1" w:unhideWhenUsed="1"/>
+    <w:lsdException w:name="Normal Table" w:semiHidden="1" w:unhideWhenUsed="1"/>
     <w:lsdException w:name="annotation subject" w:semiHidden="1" w:unhideWhenUsed="1"/>
     <w:lsdException w:name="No List" w:semiHidden="1" w:unhideWhenUsed="1"/>
     <w:lsdException w:name="Outline List 1" w:semiHidden="1" w:unhideWhenUsed="1"/>
@@ -3904,8 +5284,11 @@
     <w:lsdException w:name="Table Contemporary" w:semiHidden="1" w:unhideWhenUsed="1"/>
     <w:lsdException w:name="Table Elegant" w:semiHidden="1" w:unhideWhenUsed="1"/>
     <w:lsdException w:name="Table Professional" w:semiHidden="1" w:unhideWhenUsed="1"/>
+    <w:lsdException w:name="Table Subtle 1" w:semiHidden="1" w:unhideWhenUsed="1"/>
     <w:lsdException w:name="Table Subtle 2" w:semiHidden="1" w:unhideWhenUsed="1"/>
     <w:lsdException w:name="Table Web 1" w:semiHidden="1" w:unhideWhenUsed="1"/>
+    <w:lsdException w:name="Table Web 2" w:semiHidden="1" w:unhideWhenUsed="1"/>
+    <w:lsdException w:name="Table Web 3" w:semiHidden="1" w:unhideWhenUsed="1"/>
     <w:lsdException w:name="Balloon Text" w:semiHidden="1" w:unhideWhenUsed="1"/>
     <w:lsdException w:name="Table Grid" w:uiPriority="39"/>
     <w:lsdException w:name="Table Theme" w:semiHidden="1" w:unhideWhenUsed="1"/>

</xml_diff>

<commit_message>
Save and Load Games Completed
Added SavedDataManager class which implements the serializable interface allowing it to be saved to a text file. This class is saved and loaded to correctly implement the intended feature and passes test case SL1 completing the work unit
</commit_message>
<xml_diff>
--- a/Documentation/Scrum Sprint 0/Test Cases/Test Cases.docx
+++ b/Documentation/Scrum Sprint 0/Test Cases/Test Cases.docx
@@ -1305,7 +1305,7 @@
     <w:p>
       <w:pPr>
         <w:pStyle w:val="Normal"/>
-        <w:spacing w:lineRule="auto" w:line="256"/>
+        <w:spacing w:lineRule="auto" w:line="254"/>
         <w:rPr>
           <w:rFonts w:ascii="Calibri" w:hAnsi="Calibri" w:eastAsia="Calibri" w:cs="Calibri"/>
           <w:b/>
@@ -1331,7 +1331,7 @@
     <w:p>
       <w:pPr>
         <w:pStyle w:val="Normal"/>
-        <w:spacing w:lineRule="auto" w:line="256"/>
+        <w:spacing w:lineRule="auto" w:line="254"/>
         <w:rPr>
           <w:rFonts w:ascii="Calibri" w:hAnsi="Calibri" w:eastAsia="Calibri" w:cs="Calibri"/>
           <w:sz w:val="24"/>
@@ -1350,7 +1350,7 @@
     <w:p>
       <w:pPr>
         <w:pStyle w:val="Normal"/>
-        <w:spacing w:lineRule="auto" w:line="256"/>
+        <w:spacing w:lineRule="auto" w:line="254"/>
         <w:rPr>
           <w:rFonts w:ascii="Calibri" w:hAnsi="Calibri" w:eastAsia="Calibri" w:cs="Calibri"/>
           <w:sz w:val="24"/>
@@ -1369,7 +1369,7 @@
     <w:p>
       <w:pPr>
         <w:pStyle w:val="Normal"/>
-        <w:spacing w:lineRule="auto" w:line="256"/>
+        <w:spacing w:lineRule="auto" w:line="254"/>
         <w:rPr>
           <w:rFonts w:ascii="Calibri" w:hAnsi="Calibri" w:eastAsia="Calibri" w:cs="Calibri"/>
           <w:sz w:val="24"/>
@@ -1398,7 +1398,7 @@
     <w:p>
       <w:pPr>
         <w:pStyle w:val="Normal"/>
-        <w:spacing w:lineRule="auto" w:line="256"/>
+        <w:spacing w:lineRule="auto" w:line="254"/>
         <w:rPr>
           <w:rFonts w:ascii="Calibri" w:hAnsi="Calibri" w:eastAsia="Calibri" w:cs="Calibri"/>
           <w:sz w:val="24"/>
@@ -1427,7 +1427,7 @@
     <w:p>
       <w:pPr>
         <w:pStyle w:val="Normal"/>
-        <w:spacing w:lineRule="auto" w:line="256"/>
+        <w:spacing w:lineRule="auto" w:line="254"/>
         <w:rPr>
           <w:rFonts w:ascii="Calibri" w:hAnsi="Calibri" w:eastAsia="Calibri" w:cs="Calibri"/>
           <w:sz w:val="24"/>
@@ -1939,7 +1939,7 @@
     <w:p>
       <w:pPr>
         <w:pStyle w:val="Normal"/>
-        <w:spacing w:lineRule="auto" w:line="256"/>
+        <w:spacing w:lineRule="auto" w:line="254"/>
         <w:rPr>
           <w:rFonts w:ascii="Calibri" w:hAnsi="Calibri" w:eastAsia="Calibri" w:cs="Calibri"/>
         </w:rPr>
@@ -1953,7 +1953,7 @@
     <w:p>
       <w:pPr>
         <w:pStyle w:val="Normal"/>
-        <w:spacing w:lineRule="auto" w:line="256"/>
+        <w:spacing w:lineRule="auto" w:line="254"/>
         <w:rPr>
           <w:rFonts w:ascii="Calibri" w:hAnsi="Calibri" w:eastAsia="Calibri" w:cs="Calibri"/>
           <w:b/>
@@ -1979,7 +1979,7 @@
     <w:p>
       <w:pPr>
         <w:pStyle w:val="Normal"/>
-        <w:spacing w:lineRule="auto" w:line="256"/>
+        <w:spacing w:lineRule="auto" w:line="254"/>
         <w:rPr>
           <w:rFonts w:ascii="Calibri" w:hAnsi="Calibri" w:eastAsia="Calibri" w:cs="Calibri"/>
           <w:sz w:val="24"/>
@@ -1998,7 +1998,7 @@
     <w:p>
       <w:pPr>
         <w:pStyle w:val="Normal"/>
-        <w:spacing w:lineRule="auto" w:line="256"/>
+        <w:spacing w:lineRule="auto" w:line="254"/>
         <w:rPr>
           <w:rFonts w:ascii="Calibri" w:hAnsi="Calibri" w:eastAsia="Calibri" w:cs="Calibri"/>
           <w:sz w:val="24"/>
@@ -2017,7 +2017,7 @@
     <w:p>
       <w:pPr>
         <w:pStyle w:val="Normal"/>
-        <w:spacing w:lineRule="auto" w:line="256"/>
+        <w:spacing w:lineRule="auto" w:line="254"/>
         <w:rPr>
           <w:rFonts w:ascii="Calibri" w:hAnsi="Calibri" w:eastAsia="Calibri" w:cs="Calibri"/>
           <w:sz w:val="24"/>
@@ -2046,7 +2046,7 @@
     <w:p>
       <w:pPr>
         <w:pStyle w:val="Normal"/>
-        <w:spacing w:lineRule="auto" w:line="256"/>
+        <w:spacing w:lineRule="auto" w:line="254"/>
         <w:rPr>
           <w:rFonts w:ascii="Calibri" w:hAnsi="Calibri" w:eastAsia="Calibri" w:cs="Calibri"/>
           <w:sz w:val="24"/>
@@ -2075,7 +2075,7 @@
     <w:p>
       <w:pPr>
         <w:pStyle w:val="Normal"/>
-        <w:spacing w:lineRule="auto" w:line="256"/>
+        <w:spacing w:lineRule="auto" w:line="254"/>
         <w:rPr>
           <w:rFonts w:ascii="Calibri" w:hAnsi="Calibri" w:eastAsia="Calibri" w:cs="Calibri"/>
           <w:b/>
@@ -2554,7 +2554,7 @@
     <w:p>
       <w:pPr>
         <w:pStyle w:val="Normal"/>
-        <w:spacing w:lineRule="auto" w:line="256"/>
+        <w:spacing w:lineRule="auto" w:line="254"/>
         <w:rPr>
           <w:rFonts w:ascii="Calibri" w:hAnsi="Calibri" w:eastAsia="Calibri" w:cs="Calibri"/>
           <w:sz w:val="24"/>
@@ -2572,7 +2572,7 @@
     <w:p>
       <w:pPr>
         <w:pStyle w:val="Normal"/>
-        <w:spacing w:lineRule="auto" w:line="256"/>
+        <w:spacing w:lineRule="auto" w:line="254"/>
         <w:rPr>
           <w:rFonts w:ascii="Calibri" w:hAnsi="Calibri" w:eastAsia="Calibri" w:cs="Calibri"/>
           <w:sz w:val="24"/>
@@ -2728,8 +2728,8 @@
       <w:tblGrid>
         <w:gridCol w:w="2337"/>
         <w:gridCol w:w="2338"/>
-        <w:gridCol w:w="2338"/>
-        <w:gridCol w:w="2336"/>
+        <w:gridCol w:w="2339"/>
+        <w:gridCol w:w="2335"/>
       </w:tblGrid>
       <w:tr>
         <w:trPr/>
@@ -2769,7 +2769,7 @@
         </w:tc>
         <w:tc>
           <w:tcPr>
-            <w:tcW w:w="2338" w:type="dxa"/>
+            <w:tcW w:w="2339" w:type="dxa"/>
             <w:tcBorders/>
           </w:tcPr>
           <w:p>
@@ -2786,7 +2786,7 @@
         </w:tc>
         <w:tc>
           <w:tcPr>
-            <w:tcW w:w="2336" w:type="dxa"/>
+            <w:tcW w:w="2335" w:type="dxa"/>
             <w:tcBorders/>
           </w:tcPr>
           <w:p>
@@ -2840,7 +2840,7 @@
         </w:tc>
         <w:tc>
           <w:tcPr>
-            <w:tcW w:w="2338" w:type="dxa"/>
+            <w:tcW w:w="2339" w:type="dxa"/>
             <w:tcBorders/>
           </w:tcPr>
           <w:p>
@@ -2857,7 +2857,7 @@
         </w:tc>
         <w:tc>
           <w:tcPr>
-            <w:tcW w:w="2336" w:type="dxa"/>
+            <w:tcW w:w="2335" w:type="dxa"/>
             <w:tcBorders/>
           </w:tcPr>
           <w:p>
@@ -2910,7 +2910,7 @@
         </w:tc>
         <w:tc>
           <w:tcPr>
-            <w:tcW w:w="2338" w:type="dxa"/>
+            <w:tcW w:w="2339" w:type="dxa"/>
             <w:tcBorders/>
           </w:tcPr>
           <w:p>
@@ -2927,7 +2927,7 @@
         </w:tc>
         <w:tc>
           <w:tcPr>
-            <w:tcW w:w="2336" w:type="dxa"/>
+            <w:tcW w:w="2335" w:type="dxa"/>
             <w:tcBorders/>
           </w:tcPr>
           <w:p>
@@ -2980,7 +2980,7 @@
         </w:tc>
         <w:tc>
           <w:tcPr>
-            <w:tcW w:w="2338" w:type="dxa"/>
+            <w:tcW w:w="2339" w:type="dxa"/>
             <w:tcBorders/>
           </w:tcPr>
           <w:p>
@@ -2997,7 +2997,7 @@
         </w:tc>
         <w:tc>
           <w:tcPr>
-            <w:tcW w:w="2336" w:type="dxa"/>
+            <w:tcW w:w="2335" w:type="dxa"/>
             <w:tcBorders/>
           </w:tcPr>
           <w:p>
@@ -3050,7 +3050,7 @@
         </w:tc>
         <w:tc>
           <w:tcPr>
-            <w:tcW w:w="2338" w:type="dxa"/>
+            <w:tcW w:w="2339" w:type="dxa"/>
             <w:tcBorders/>
           </w:tcPr>
           <w:p>
@@ -3067,7 +3067,7 @@
         </w:tc>
         <w:tc>
           <w:tcPr>
-            <w:tcW w:w="2336" w:type="dxa"/>
+            <w:tcW w:w="2335" w:type="dxa"/>
             <w:tcBorders/>
           </w:tcPr>
           <w:p>
@@ -3120,7 +3120,7 @@
         </w:tc>
         <w:tc>
           <w:tcPr>
-            <w:tcW w:w="2338" w:type="dxa"/>
+            <w:tcW w:w="2339" w:type="dxa"/>
             <w:tcBorders/>
           </w:tcPr>
           <w:p>
@@ -3137,7 +3137,7 @@
         </w:tc>
         <w:tc>
           <w:tcPr>
-            <w:tcW w:w="2336" w:type="dxa"/>
+            <w:tcW w:w="2335" w:type="dxa"/>
             <w:tcBorders/>
           </w:tcPr>
           <w:p>
@@ -3190,7 +3190,7 @@
         </w:tc>
         <w:tc>
           <w:tcPr>
-            <w:tcW w:w="2338" w:type="dxa"/>
+            <w:tcW w:w="2339" w:type="dxa"/>
             <w:tcBorders/>
           </w:tcPr>
           <w:p>
@@ -3207,7 +3207,7 @@
         </w:tc>
         <w:tc>
           <w:tcPr>
-            <w:tcW w:w="2336" w:type="dxa"/>
+            <w:tcW w:w="2335" w:type="dxa"/>
             <w:tcBorders/>
           </w:tcPr>
           <w:p>
@@ -3260,7 +3260,7 @@
         </w:tc>
         <w:tc>
           <w:tcPr>
-            <w:tcW w:w="2338" w:type="dxa"/>
+            <w:tcW w:w="2339" w:type="dxa"/>
             <w:tcBorders/>
           </w:tcPr>
           <w:p>
@@ -3277,7 +3277,7 @@
         </w:tc>
         <w:tc>
           <w:tcPr>
-            <w:tcW w:w="2336" w:type="dxa"/>
+            <w:tcW w:w="2335" w:type="dxa"/>
             <w:tcBorders/>
           </w:tcPr>
           <w:p>
@@ -3515,8 +3515,8 @@
       <w:tblGrid>
         <w:gridCol w:w="2337"/>
         <w:gridCol w:w="2338"/>
-        <w:gridCol w:w="2338"/>
-        <w:gridCol w:w="2336"/>
+        <w:gridCol w:w="2339"/>
+        <w:gridCol w:w="2335"/>
       </w:tblGrid>
       <w:tr>
         <w:trPr/>
@@ -3556,7 +3556,7 @@
         </w:tc>
         <w:tc>
           <w:tcPr>
-            <w:tcW w:w="2338" w:type="dxa"/>
+            <w:tcW w:w="2339" w:type="dxa"/>
             <w:tcBorders/>
           </w:tcPr>
           <w:p>
@@ -3573,7 +3573,7 @@
         </w:tc>
         <w:tc>
           <w:tcPr>
-            <w:tcW w:w="2336" w:type="dxa"/>
+            <w:tcW w:w="2335" w:type="dxa"/>
             <w:tcBorders/>
           </w:tcPr>
           <w:p>
@@ -3627,7 +3627,7 @@
         </w:tc>
         <w:tc>
           <w:tcPr>
-            <w:tcW w:w="2338" w:type="dxa"/>
+            <w:tcW w:w="2339" w:type="dxa"/>
             <w:tcBorders/>
           </w:tcPr>
           <w:p>
@@ -3644,7 +3644,7 @@
         </w:tc>
         <w:tc>
           <w:tcPr>
-            <w:tcW w:w="2336" w:type="dxa"/>
+            <w:tcW w:w="2335" w:type="dxa"/>
             <w:tcBorders/>
           </w:tcPr>
           <w:p>
@@ -6715,21 +6715,7 @@
           <w:sz w:val="24"/>
           <w:szCs w:val="24"/>
         </w:rPr>
-        <w:t xml:space="preserve">Test ID: </w:t>
-      </w:r>
-      <w:r>
-        <w:rPr>
-          <w:sz w:val="24"/>
-          <w:szCs w:val="24"/>
-        </w:rPr>
-        <w:t>CH</w:t>
-      </w:r>
-      <w:r>
-        <w:rPr>
-          <w:sz w:val="24"/>
-          <w:szCs w:val="24"/>
-        </w:rPr>
-        <w:t>1</w:t>
+        <w:t>Test ID: CH1</w:t>
       </w:r>
     </w:p>
     <w:p>
@@ -6810,7 +6796,10 @@
         </w:rPr>
       </w:pPr>
       <w:r>
-        <w:rPr/>
+        <w:rPr>
+          <w:sz w:val="24"/>
+          <w:szCs w:val="24"/>
+        </w:rPr>
       </w:r>
     </w:p>
     <w:tbl>
@@ -7310,11 +7299,7 @@
             </w:pPr>
             <w:r>
               <w:rPr/>
-              <w:t>T</w:t>
-            </w:r>
-            <w:r>
-              <w:rPr/>
-              <w:t>he player should be presented with the level won screen and then level 2 should start with the player at the initial spawn location</w:t>
+              <w:t>The player should be presented with the level won screen and then level 2 should start with the player at the initial spawn location</w:t>
             </w:r>
           </w:p>
         </w:tc>
@@ -7961,6 +7946,1411 @@
             <w:r>
               <w:rPr/>
               <w:t>The game should close</w:t>
+            </w:r>
+          </w:p>
+        </w:tc>
+        <w:tc>
+          <w:tcPr>
+            <w:tcW w:w="2340" w:type="dxa"/>
+            <w:tcBorders>
+              <w:top w:val="nil"/>
+            </w:tcBorders>
+          </w:tcPr>
+          <w:p>
+            <w:pPr>
+              <w:pStyle w:val="Normal"/>
+              <w:spacing w:lineRule="auto" w:line="240" w:before="0" w:after="0"/>
+              <w:rPr/>
+            </w:pPr>
+            <w:r>
+              <w:rPr/>
+              <w:t>Y</w:t>
+            </w:r>
+          </w:p>
+        </w:tc>
+      </w:tr>
+    </w:tbl>
+    <w:p>
+      <w:pPr>
+        <w:pStyle w:val="Normal"/>
+        <w:rPr>
+          <w:b/>
+          <w:b/>
+          <w:bCs/>
+          <w:u w:val="single"/>
+        </w:rPr>
+      </w:pPr>
+      <w:r>
+        <w:rPr>
+          <w:b/>
+          <w:bCs/>
+          <w:u w:val="single"/>
+        </w:rPr>
+      </w:r>
+    </w:p>
+    <w:p>
+      <w:pPr>
+        <w:pStyle w:val="Normal"/>
+        <w:rPr>
+          <w:b/>
+          <w:b/>
+          <w:bCs/>
+          <w:sz w:val="24"/>
+          <w:szCs w:val="24"/>
+          <w:u w:val="single"/>
+        </w:rPr>
+      </w:pPr>
+      <w:r>
+        <w:rPr/>
+      </w:r>
+    </w:p>
+    <w:p>
+      <w:pPr>
+        <w:pStyle w:val="Normal"/>
+        <w:rPr>
+          <w:b/>
+          <w:b/>
+          <w:bCs/>
+          <w:u w:val="single"/>
+        </w:rPr>
+      </w:pPr>
+      <w:r>
+        <w:rPr>
+          <w:b/>
+          <w:bCs/>
+          <w:u w:val="single"/>
+        </w:rPr>
+        <w:t>Save and Load Games</w:t>
+      </w:r>
+    </w:p>
+    <w:p>
+      <w:pPr>
+        <w:pStyle w:val="Normal"/>
+        <w:rPr>
+          <w:sz w:val="24"/>
+          <w:szCs w:val="24"/>
+        </w:rPr>
+      </w:pPr>
+      <w:r>
+        <w:rPr>
+          <w:sz w:val="24"/>
+          <w:szCs w:val="24"/>
+        </w:rPr>
+        <w:t>Creator: Freddy Stock</w:t>
+      </w:r>
+    </w:p>
+    <w:p>
+      <w:pPr>
+        <w:pStyle w:val="Normal"/>
+        <w:rPr>
+          <w:sz w:val="24"/>
+          <w:szCs w:val="24"/>
+        </w:rPr>
+      </w:pPr>
+      <w:r>
+        <w:rPr>
+          <w:sz w:val="24"/>
+          <w:szCs w:val="24"/>
+        </w:rPr>
+        <w:t xml:space="preserve">Test ID: </w:t>
+      </w:r>
+      <w:r>
+        <w:rPr>
+          <w:rFonts w:eastAsia="Calibri" w:cs="" w:cstheme="minorBidi" w:eastAsiaTheme="minorHAnsi"/>
+          <w:color w:val="auto"/>
+          <w:kern w:val="0"/>
+          <w:sz w:val="24"/>
+          <w:szCs w:val="24"/>
+          <w:lang w:val="en-US" w:eastAsia="en-US" w:bidi="ar-SA"/>
+        </w:rPr>
+        <w:t>SL1</w:t>
+      </w:r>
+    </w:p>
+    <w:p>
+      <w:pPr>
+        <w:pStyle w:val="Normal"/>
+        <w:rPr>
+          <w:sz w:val="24"/>
+          <w:szCs w:val="24"/>
+        </w:rPr>
+      </w:pPr>
+      <w:r>
+        <w:rPr>
+          <w:sz w:val="24"/>
+          <w:szCs w:val="24"/>
+        </w:rPr>
+        <w:t xml:space="preserve">Tester: </w:t>
+      </w:r>
+      <w:r>
+        <w:rPr>
+          <w:b w:val="false"/>
+          <w:bCs w:val="false"/>
+          <w:sz w:val="24"/>
+          <w:szCs w:val="24"/>
+        </w:rPr>
+        <w:t>Freddy Stock</w:t>
+      </w:r>
+    </w:p>
+    <w:p>
+      <w:pPr>
+        <w:pStyle w:val="Normal"/>
+        <w:rPr>
+          <w:b/>
+          <w:b/>
+          <w:bCs/>
+          <w:sz w:val="24"/>
+          <w:szCs w:val="24"/>
+        </w:rPr>
+      </w:pPr>
+      <w:r>
+        <w:rPr>
+          <w:sz w:val="24"/>
+          <w:szCs w:val="24"/>
+        </w:rPr>
+        <w:t xml:space="preserve">Test Date: </w:t>
+      </w:r>
+      <w:r>
+        <w:rPr>
+          <w:b w:val="false"/>
+          <w:bCs w:val="false"/>
+          <w:sz w:val="24"/>
+          <w:szCs w:val="24"/>
+        </w:rPr>
+        <w:t>11/6/2021</w:t>
+      </w:r>
+    </w:p>
+    <w:p>
+      <w:pPr>
+        <w:pStyle w:val="Normal"/>
+        <w:rPr>
+          <w:sz w:val="24"/>
+          <w:szCs w:val="24"/>
+        </w:rPr>
+      </w:pPr>
+      <w:r>
+        <w:rPr>
+          <w:sz w:val="24"/>
+          <w:szCs w:val="24"/>
+        </w:rPr>
+        <w:t>Test Procedure:</w:t>
+      </w:r>
+    </w:p>
+    <w:p>
+      <w:pPr>
+        <w:pStyle w:val="Normal"/>
+        <w:rPr>
+          <w:sz w:val="24"/>
+          <w:szCs w:val="24"/>
+        </w:rPr>
+      </w:pPr>
+      <w:r>
+        <w:rPr>
+          <w:sz w:val="24"/>
+          <w:szCs w:val="24"/>
+        </w:rPr>
+      </w:r>
+    </w:p>
+    <w:tbl>
+      <w:tblPr>
+        <w:tblStyle w:val="TableGrid"/>
+        <w:tblW w:w="9361" w:type="dxa"/>
+        <w:jc w:val="left"/>
+        <w:tblInd w:w="0" w:type="dxa"/>
+        <w:tblCellMar>
+          <w:top w:w="0" w:type="dxa"/>
+          <w:left w:w="108" w:type="dxa"/>
+          <w:bottom w:w="0" w:type="dxa"/>
+          <w:right w:w="108" w:type="dxa"/>
+        </w:tblCellMar>
+        <w:tblLook w:val="06a0" w:noHBand="1" w:noVBand="1" w:firstColumn="1" w:lastRow="0" w:lastColumn="0" w:firstRow="1"/>
+      </w:tblPr>
+      <w:tblGrid>
+        <w:gridCol w:w="2340"/>
+        <w:gridCol w:w="2340"/>
+        <w:gridCol w:w="2340"/>
+        <w:gridCol w:w="2340"/>
+      </w:tblGrid>
+      <w:tr>
+        <w:trPr/>
+        <w:tc>
+          <w:tcPr>
+            <w:tcW w:w="2340" w:type="dxa"/>
+            <w:tcBorders/>
+          </w:tcPr>
+          <w:p>
+            <w:pPr>
+              <w:pStyle w:val="Normal"/>
+              <w:spacing w:lineRule="auto" w:line="240" w:before="0" w:after="0"/>
+              <w:rPr/>
+            </w:pPr>
+            <w:r>
+              <w:rPr/>
+              <w:t>Step:</w:t>
+            </w:r>
+          </w:p>
+        </w:tc>
+        <w:tc>
+          <w:tcPr>
+            <w:tcW w:w="2340" w:type="dxa"/>
+            <w:tcBorders/>
+          </w:tcPr>
+          <w:p>
+            <w:pPr>
+              <w:pStyle w:val="Normal"/>
+              <w:spacing w:lineRule="auto" w:line="240" w:before="0" w:after="0"/>
+              <w:rPr/>
+            </w:pPr>
+            <w:r>
+              <w:rPr/>
+              <w:t>Action:</w:t>
+            </w:r>
+          </w:p>
+        </w:tc>
+        <w:tc>
+          <w:tcPr>
+            <w:tcW w:w="2340" w:type="dxa"/>
+            <w:tcBorders/>
+          </w:tcPr>
+          <w:p>
+            <w:pPr>
+              <w:pStyle w:val="Normal"/>
+              <w:spacing w:lineRule="auto" w:line="240" w:before="0" w:after="0"/>
+              <w:rPr/>
+            </w:pPr>
+            <w:r>
+              <w:rPr/>
+              <w:t>Expected Result:</w:t>
+            </w:r>
+          </w:p>
+        </w:tc>
+        <w:tc>
+          <w:tcPr>
+            <w:tcW w:w="2340" w:type="dxa"/>
+            <w:tcBorders/>
+          </w:tcPr>
+          <w:p>
+            <w:pPr>
+              <w:pStyle w:val="Normal"/>
+              <w:spacing w:lineRule="auto" w:line="240" w:before="0" w:after="0"/>
+              <w:rPr/>
+            </w:pPr>
+            <w:r>
+              <w:rPr/>
+              <w:t>Pass (y/n)</w:t>
+            </w:r>
+          </w:p>
+        </w:tc>
+      </w:tr>
+      <w:tr>
+        <w:trPr/>
+        <w:tc>
+          <w:tcPr>
+            <w:tcW w:w="2340" w:type="dxa"/>
+            <w:tcBorders/>
+          </w:tcPr>
+          <w:p>
+            <w:pPr>
+              <w:pStyle w:val="Normal"/>
+              <w:spacing w:lineRule="auto" w:line="240" w:before="0" w:after="0"/>
+              <w:rPr/>
+            </w:pPr>
+            <w:r>
+              <w:rPr/>
+              <w:t>1</w:t>
+            </w:r>
+          </w:p>
+        </w:tc>
+        <w:tc>
+          <w:tcPr>
+            <w:tcW w:w="2340" w:type="dxa"/>
+            <w:tcBorders/>
+          </w:tcPr>
+          <w:p>
+            <w:pPr>
+              <w:pStyle w:val="Normal"/>
+              <w:spacing w:lineRule="auto" w:line="259" w:before="0" w:after="0"/>
+              <w:rPr/>
+            </w:pPr>
+            <w:r>
+              <w:rPr/>
+              <w:t xml:space="preserve">Run the game and hit play </w:t>
+            </w:r>
+            <w:r>
+              <w:rPr/>
+              <w:t xml:space="preserve">new </w:t>
+            </w:r>
+            <w:r>
+              <w:rPr/>
+              <w:t>game</w:t>
+            </w:r>
+          </w:p>
+        </w:tc>
+        <w:tc>
+          <w:tcPr>
+            <w:tcW w:w="2340" w:type="dxa"/>
+            <w:tcBorders/>
+          </w:tcPr>
+          <w:p>
+            <w:pPr>
+              <w:pStyle w:val="Normal"/>
+              <w:spacing w:lineRule="auto" w:line="240" w:before="0" w:after="0"/>
+              <w:rPr/>
+            </w:pPr>
+            <w:r>
+              <w:rPr/>
+              <w:t xml:space="preserve">The game should load level 1 </w:t>
+            </w:r>
+          </w:p>
+        </w:tc>
+        <w:tc>
+          <w:tcPr>
+            <w:tcW w:w="2340" w:type="dxa"/>
+            <w:tcBorders/>
+          </w:tcPr>
+          <w:p>
+            <w:pPr>
+              <w:pStyle w:val="Normal"/>
+              <w:spacing w:lineRule="auto" w:line="240" w:before="0" w:after="0"/>
+              <w:rPr/>
+            </w:pPr>
+            <w:r>
+              <w:rPr/>
+              <w:t>Y</w:t>
+            </w:r>
+          </w:p>
+        </w:tc>
+      </w:tr>
+      <w:tr>
+        <w:trPr/>
+        <w:tc>
+          <w:tcPr>
+            <w:tcW w:w="2340" w:type="dxa"/>
+            <w:tcBorders/>
+          </w:tcPr>
+          <w:p>
+            <w:pPr>
+              <w:pStyle w:val="Normal"/>
+              <w:spacing w:lineRule="auto" w:line="240" w:before="0" w:after="0"/>
+              <w:rPr/>
+            </w:pPr>
+            <w:r>
+              <w:rPr/>
+              <w:t>2</w:t>
+            </w:r>
+          </w:p>
+        </w:tc>
+        <w:tc>
+          <w:tcPr>
+            <w:tcW w:w="2340" w:type="dxa"/>
+            <w:tcBorders/>
+          </w:tcPr>
+          <w:p>
+            <w:pPr>
+              <w:pStyle w:val="Normal"/>
+              <w:spacing w:lineRule="auto" w:line="240" w:before="0" w:after="0"/>
+              <w:rPr/>
+            </w:pPr>
+            <w:r>
+              <w:rPr/>
+              <w:t>Finish the first level</w:t>
+            </w:r>
+          </w:p>
+        </w:tc>
+        <w:tc>
+          <w:tcPr>
+            <w:tcW w:w="2340" w:type="dxa"/>
+            <w:tcBorders/>
+          </w:tcPr>
+          <w:p>
+            <w:pPr>
+              <w:pStyle w:val="Normal"/>
+              <w:spacing w:lineRule="auto" w:line="240" w:before="0" w:after="0"/>
+              <w:rPr/>
+            </w:pPr>
+            <w:r>
+              <w:rPr/>
+              <w:t xml:space="preserve">The player should be presented with the level won screen and then level 2 should start </w:t>
+            </w:r>
+          </w:p>
+        </w:tc>
+        <w:tc>
+          <w:tcPr>
+            <w:tcW w:w="2340" w:type="dxa"/>
+            <w:tcBorders/>
+          </w:tcPr>
+          <w:p>
+            <w:pPr>
+              <w:pStyle w:val="Normal"/>
+              <w:spacing w:lineRule="auto" w:line="240" w:before="0" w:after="0"/>
+              <w:rPr/>
+            </w:pPr>
+            <w:r>
+              <w:rPr/>
+              <w:t>Y</w:t>
+            </w:r>
+          </w:p>
+        </w:tc>
+      </w:tr>
+      <w:tr>
+        <w:trPr/>
+        <w:tc>
+          <w:tcPr>
+            <w:tcW w:w="2340" w:type="dxa"/>
+            <w:tcBorders/>
+          </w:tcPr>
+          <w:p>
+            <w:pPr>
+              <w:pStyle w:val="Normal"/>
+              <w:spacing w:lineRule="auto" w:line="240" w:before="0" w:after="0"/>
+              <w:rPr/>
+            </w:pPr>
+            <w:r>
+              <w:rPr/>
+              <w:t>3</w:t>
+            </w:r>
+          </w:p>
+        </w:tc>
+        <w:tc>
+          <w:tcPr>
+            <w:tcW w:w="2340" w:type="dxa"/>
+            <w:tcBorders/>
+          </w:tcPr>
+          <w:p>
+            <w:pPr>
+              <w:pStyle w:val="Normal"/>
+              <w:spacing w:lineRule="auto" w:line="240" w:before="0" w:after="0"/>
+              <w:rPr/>
+            </w:pPr>
+            <w:r>
+              <w:rPr/>
+              <w:t>Close the game and restart it</w:t>
+            </w:r>
+          </w:p>
+        </w:tc>
+        <w:tc>
+          <w:tcPr>
+            <w:tcW w:w="2340" w:type="dxa"/>
+            <w:tcBorders/>
+          </w:tcPr>
+          <w:p>
+            <w:pPr>
+              <w:pStyle w:val="Normal"/>
+              <w:spacing w:lineRule="auto" w:line="240" w:before="0" w:after="0"/>
+              <w:rPr/>
+            </w:pPr>
+            <w:r>
+              <w:rPr/>
+              <w:t>The main menu should be shown</w:t>
+            </w:r>
+          </w:p>
+        </w:tc>
+        <w:tc>
+          <w:tcPr>
+            <w:tcW w:w="2340" w:type="dxa"/>
+            <w:tcBorders/>
+          </w:tcPr>
+          <w:p>
+            <w:pPr>
+              <w:pStyle w:val="Normal"/>
+              <w:spacing w:lineRule="auto" w:line="240" w:before="0" w:after="0"/>
+              <w:rPr/>
+            </w:pPr>
+            <w:r>
+              <w:rPr/>
+              <w:t>Y</w:t>
+            </w:r>
+          </w:p>
+        </w:tc>
+      </w:tr>
+      <w:tr>
+        <w:trPr/>
+        <w:tc>
+          <w:tcPr>
+            <w:tcW w:w="2340" w:type="dxa"/>
+            <w:tcBorders/>
+          </w:tcPr>
+          <w:p>
+            <w:pPr>
+              <w:pStyle w:val="Normal"/>
+              <w:spacing w:lineRule="auto" w:line="240" w:before="0" w:after="0"/>
+              <w:rPr/>
+            </w:pPr>
+            <w:r>
+              <w:rPr/>
+              <w:t>4</w:t>
+            </w:r>
+          </w:p>
+        </w:tc>
+        <w:tc>
+          <w:tcPr>
+            <w:tcW w:w="2340" w:type="dxa"/>
+            <w:tcBorders/>
+          </w:tcPr>
+          <w:p>
+            <w:pPr>
+              <w:pStyle w:val="Normal"/>
+              <w:spacing w:lineRule="auto" w:line="240" w:before="0" w:after="0"/>
+              <w:rPr/>
+            </w:pPr>
+            <w:r>
+              <w:rPr/>
+              <w:t>Hit play saved game</w:t>
+            </w:r>
+          </w:p>
+        </w:tc>
+        <w:tc>
+          <w:tcPr>
+            <w:tcW w:w="2340" w:type="dxa"/>
+            <w:tcBorders/>
+          </w:tcPr>
+          <w:p>
+            <w:pPr>
+              <w:pStyle w:val="Normal"/>
+              <w:spacing w:lineRule="auto" w:line="240" w:before="0" w:after="0"/>
+              <w:rPr/>
+            </w:pPr>
+            <w:r>
+              <w:rPr/>
+              <w:t>The game should start at the beginning of level 2</w:t>
+            </w:r>
+          </w:p>
+        </w:tc>
+        <w:tc>
+          <w:tcPr>
+            <w:tcW w:w="2340" w:type="dxa"/>
+            <w:tcBorders/>
+          </w:tcPr>
+          <w:p>
+            <w:pPr>
+              <w:pStyle w:val="Normal"/>
+              <w:spacing w:lineRule="auto" w:line="240" w:before="0" w:after="0"/>
+              <w:rPr/>
+            </w:pPr>
+            <w:r>
+              <w:rPr/>
+              <w:t>Y</w:t>
+            </w:r>
+          </w:p>
+        </w:tc>
+      </w:tr>
+      <w:tr>
+        <w:trPr/>
+        <w:tc>
+          <w:tcPr>
+            <w:tcW w:w="2340" w:type="dxa"/>
+            <w:tcBorders/>
+          </w:tcPr>
+          <w:p>
+            <w:pPr>
+              <w:pStyle w:val="Normal"/>
+              <w:spacing w:lineRule="auto" w:line="240" w:before="0" w:after="0"/>
+              <w:rPr/>
+            </w:pPr>
+            <w:r>
+              <w:rPr/>
+              <w:t>5</w:t>
+            </w:r>
+          </w:p>
+        </w:tc>
+        <w:tc>
+          <w:tcPr>
+            <w:tcW w:w="2340" w:type="dxa"/>
+            <w:tcBorders/>
+          </w:tcPr>
+          <w:p>
+            <w:pPr>
+              <w:pStyle w:val="Normal"/>
+              <w:spacing w:lineRule="auto" w:line="240" w:before="0" w:after="0"/>
+              <w:rPr>
+                <w:rFonts w:ascii="Calibri" w:hAnsi="Calibri" w:eastAsia="Calibri" w:cs="" w:asciiTheme="minorHAnsi" w:cstheme="minorBidi" w:eastAsiaTheme="minorHAnsi" w:hAnsiTheme="minorHAnsi"/>
+                <w:color w:val="auto"/>
+                <w:kern w:val="0"/>
+                <w:sz w:val="22"/>
+                <w:szCs w:val="22"/>
+                <w:lang w:val="en-US" w:eastAsia="en-US" w:bidi="ar-SA"/>
+              </w:rPr>
+            </w:pPr>
+            <w:r>
+              <w:rPr>
+                <w:rFonts w:eastAsia="Calibri" w:cs="" w:cstheme="minorBidi" w:eastAsiaTheme="minorHAnsi"/>
+                <w:color w:val="auto"/>
+                <w:kern w:val="0"/>
+                <w:sz w:val="22"/>
+                <w:szCs w:val="22"/>
+                <w:lang w:val="en-US" w:eastAsia="en-US" w:bidi="ar-SA"/>
+              </w:rPr>
+              <w:t>Finish the second level</w:t>
+            </w:r>
+          </w:p>
+        </w:tc>
+        <w:tc>
+          <w:tcPr>
+            <w:tcW w:w="2340" w:type="dxa"/>
+            <w:tcBorders/>
+          </w:tcPr>
+          <w:p>
+            <w:pPr>
+              <w:pStyle w:val="Normal"/>
+              <w:spacing w:lineRule="auto" w:line="240" w:before="0" w:after="0"/>
+              <w:rPr/>
+            </w:pPr>
+            <w:r>
+              <w:rPr/>
+              <w:t>The game should progress normally to level 3</w:t>
+            </w:r>
+          </w:p>
+        </w:tc>
+        <w:tc>
+          <w:tcPr>
+            <w:tcW w:w="2340" w:type="dxa"/>
+            <w:tcBorders/>
+          </w:tcPr>
+          <w:p>
+            <w:pPr>
+              <w:pStyle w:val="Normal"/>
+              <w:spacing w:lineRule="auto" w:line="240" w:before="0" w:after="0"/>
+              <w:rPr/>
+            </w:pPr>
+            <w:r>
+              <w:rPr/>
+              <w:t>Y</w:t>
+            </w:r>
+          </w:p>
+        </w:tc>
+      </w:tr>
+      <w:tr>
+        <w:trPr>
+          <w:trHeight w:val="630" w:hRule="atLeast"/>
+        </w:trPr>
+        <w:tc>
+          <w:tcPr>
+            <w:tcW w:w="2340" w:type="dxa"/>
+            <w:tcBorders/>
+          </w:tcPr>
+          <w:p>
+            <w:pPr>
+              <w:pStyle w:val="Normal"/>
+              <w:spacing w:lineRule="auto" w:line="240" w:before="0" w:after="0"/>
+              <w:rPr/>
+            </w:pPr>
+            <w:r>
+              <w:rPr/>
+              <w:t>6</w:t>
+            </w:r>
+          </w:p>
+        </w:tc>
+        <w:tc>
+          <w:tcPr>
+            <w:tcW w:w="2340" w:type="dxa"/>
+            <w:tcBorders/>
+          </w:tcPr>
+          <w:p>
+            <w:pPr>
+              <w:pStyle w:val="Normal"/>
+              <w:spacing w:lineRule="auto" w:line="240" w:before="0" w:after="0"/>
+              <w:rPr/>
+            </w:pPr>
+            <w:r>
+              <w:rPr/>
+              <w:t>Close the game and restart it</w:t>
+            </w:r>
+          </w:p>
+        </w:tc>
+        <w:tc>
+          <w:tcPr>
+            <w:tcW w:w="2340" w:type="dxa"/>
+            <w:tcBorders/>
+          </w:tcPr>
+          <w:p>
+            <w:pPr>
+              <w:pStyle w:val="Normal"/>
+              <w:spacing w:lineRule="auto" w:line="240" w:before="0" w:after="0"/>
+              <w:rPr/>
+            </w:pPr>
+            <w:r>
+              <w:rPr/>
+              <w:t>The main menu should be shown</w:t>
+            </w:r>
+          </w:p>
+        </w:tc>
+        <w:tc>
+          <w:tcPr>
+            <w:tcW w:w="2340" w:type="dxa"/>
+            <w:tcBorders/>
+          </w:tcPr>
+          <w:p>
+            <w:pPr>
+              <w:pStyle w:val="Normal"/>
+              <w:spacing w:lineRule="auto" w:line="240" w:before="0" w:after="0"/>
+              <w:rPr/>
+            </w:pPr>
+            <w:r>
+              <w:rPr/>
+              <w:t>Y</w:t>
+            </w:r>
+          </w:p>
+        </w:tc>
+      </w:tr>
+      <w:tr>
+        <w:trPr>
+          <w:trHeight w:val="630" w:hRule="atLeast"/>
+        </w:trPr>
+        <w:tc>
+          <w:tcPr>
+            <w:tcW w:w="2340" w:type="dxa"/>
+            <w:tcBorders>
+              <w:top w:val="nil"/>
+            </w:tcBorders>
+          </w:tcPr>
+          <w:p>
+            <w:pPr>
+              <w:pStyle w:val="Normal"/>
+              <w:spacing w:lineRule="auto" w:line="240" w:before="0" w:after="0"/>
+              <w:rPr/>
+            </w:pPr>
+            <w:r>
+              <w:rPr/>
+              <w:t>7</w:t>
+            </w:r>
+          </w:p>
+        </w:tc>
+        <w:tc>
+          <w:tcPr>
+            <w:tcW w:w="2340" w:type="dxa"/>
+            <w:tcBorders>
+              <w:top w:val="nil"/>
+            </w:tcBorders>
+          </w:tcPr>
+          <w:p>
+            <w:pPr>
+              <w:pStyle w:val="Normal"/>
+              <w:spacing w:lineRule="auto" w:line="240" w:before="0" w:after="0"/>
+              <w:rPr/>
+            </w:pPr>
+            <w:r>
+              <w:rPr/>
+              <w:t>Hit play saved game</w:t>
+            </w:r>
+          </w:p>
+        </w:tc>
+        <w:tc>
+          <w:tcPr>
+            <w:tcW w:w="2340" w:type="dxa"/>
+            <w:tcBorders>
+              <w:top w:val="nil"/>
+            </w:tcBorders>
+          </w:tcPr>
+          <w:p>
+            <w:pPr>
+              <w:pStyle w:val="Normal"/>
+              <w:spacing w:lineRule="auto" w:line="240" w:before="0" w:after="0"/>
+              <w:rPr/>
+            </w:pPr>
+            <w:r>
+              <w:rPr/>
+              <w:t>The game should start at the beginning of level 3</w:t>
+            </w:r>
+          </w:p>
+        </w:tc>
+        <w:tc>
+          <w:tcPr>
+            <w:tcW w:w="2340" w:type="dxa"/>
+            <w:tcBorders>
+              <w:top w:val="nil"/>
+            </w:tcBorders>
+          </w:tcPr>
+          <w:p>
+            <w:pPr>
+              <w:pStyle w:val="Normal"/>
+              <w:spacing w:lineRule="auto" w:line="240" w:before="0" w:after="0"/>
+              <w:rPr/>
+            </w:pPr>
+            <w:r>
+              <w:rPr/>
+              <w:t>Y</w:t>
+            </w:r>
+          </w:p>
+        </w:tc>
+      </w:tr>
+      <w:tr>
+        <w:trPr>
+          <w:trHeight w:val="630" w:hRule="atLeast"/>
+        </w:trPr>
+        <w:tc>
+          <w:tcPr>
+            <w:tcW w:w="2340" w:type="dxa"/>
+            <w:tcBorders>
+              <w:top w:val="nil"/>
+            </w:tcBorders>
+          </w:tcPr>
+          <w:p>
+            <w:pPr>
+              <w:pStyle w:val="Normal"/>
+              <w:spacing w:lineRule="auto" w:line="240" w:before="0" w:after="0"/>
+              <w:rPr/>
+            </w:pPr>
+            <w:r>
+              <w:rPr/>
+              <w:t>8</w:t>
+            </w:r>
+          </w:p>
+        </w:tc>
+        <w:tc>
+          <w:tcPr>
+            <w:tcW w:w="2340" w:type="dxa"/>
+            <w:tcBorders>
+              <w:top w:val="nil"/>
+            </w:tcBorders>
+          </w:tcPr>
+          <w:p>
+            <w:pPr>
+              <w:pStyle w:val="Normal"/>
+              <w:spacing w:lineRule="auto" w:line="240" w:before="0" w:after="0"/>
+              <w:rPr/>
+            </w:pPr>
+            <w:r>
+              <w:rPr>
+                <w:rFonts w:eastAsia="Calibri" w:cs="" w:cstheme="minorBidi" w:eastAsiaTheme="minorHAnsi"/>
+                <w:color w:val="auto"/>
+                <w:kern w:val="0"/>
+                <w:sz w:val="22"/>
+                <w:szCs w:val="22"/>
+                <w:lang w:val="en-US" w:eastAsia="en-US" w:bidi="ar-SA"/>
+              </w:rPr>
+              <w:t>Finish the third level</w:t>
+            </w:r>
+          </w:p>
+        </w:tc>
+        <w:tc>
+          <w:tcPr>
+            <w:tcW w:w="2340" w:type="dxa"/>
+            <w:tcBorders>
+              <w:top w:val="nil"/>
+            </w:tcBorders>
+          </w:tcPr>
+          <w:p>
+            <w:pPr>
+              <w:pStyle w:val="Normal"/>
+              <w:spacing w:lineRule="auto" w:line="240" w:before="0" w:after="0"/>
+              <w:rPr/>
+            </w:pPr>
+            <w:r>
+              <w:rPr/>
+              <w:t>The game should progress normally to level 4</w:t>
+            </w:r>
+          </w:p>
+        </w:tc>
+        <w:tc>
+          <w:tcPr>
+            <w:tcW w:w="2340" w:type="dxa"/>
+            <w:tcBorders>
+              <w:top w:val="nil"/>
+            </w:tcBorders>
+          </w:tcPr>
+          <w:p>
+            <w:pPr>
+              <w:pStyle w:val="Normal"/>
+              <w:spacing w:lineRule="auto" w:line="240" w:before="0" w:after="0"/>
+              <w:rPr/>
+            </w:pPr>
+            <w:r>
+              <w:rPr/>
+              <w:t>Y</w:t>
+            </w:r>
+          </w:p>
+        </w:tc>
+      </w:tr>
+      <w:tr>
+        <w:trPr>
+          <w:trHeight w:val="630" w:hRule="atLeast"/>
+        </w:trPr>
+        <w:tc>
+          <w:tcPr>
+            <w:tcW w:w="2340" w:type="dxa"/>
+            <w:tcBorders>
+              <w:top w:val="nil"/>
+            </w:tcBorders>
+          </w:tcPr>
+          <w:p>
+            <w:pPr>
+              <w:pStyle w:val="Normal"/>
+              <w:spacing w:lineRule="auto" w:line="240" w:before="0" w:after="0"/>
+              <w:rPr/>
+            </w:pPr>
+            <w:r>
+              <w:rPr/>
+              <w:t>9</w:t>
+            </w:r>
+          </w:p>
+        </w:tc>
+        <w:tc>
+          <w:tcPr>
+            <w:tcW w:w="2340" w:type="dxa"/>
+            <w:tcBorders>
+              <w:top w:val="nil"/>
+            </w:tcBorders>
+          </w:tcPr>
+          <w:p>
+            <w:pPr>
+              <w:pStyle w:val="Normal"/>
+              <w:spacing w:lineRule="auto" w:line="240" w:before="0" w:after="0"/>
+              <w:rPr/>
+            </w:pPr>
+            <w:r>
+              <w:rPr/>
+              <w:t>Close the game and restart it</w:t>
+            </w:r>
+          </w:p>
+        </w:tc>
+        <w:tc>
+          <w:tcPr>
+            <w:tcW w:w="2340" w:type="dxa"/>
+            <w:tcBorders>
+              <w:top w:val="nil"/>
+            </w:tcBorders>
+          </w:tcPr>
+          <w:p>
+            <w:pPr>
+              <w:pStyle w:val="Normal"/>
+              <w:spacing w:lineRule="auto" w:line="240" w:before="0" w:after="0"/>
+              <w:rPr/>
+            </w:pPr>
+            <w:r>
+              <w:rPr/>
+              <w:t>The main menu should be shown</w:t>
+            </w:r>
+          </w:p>
+        </w:tc>
+        <w:tc>
+          <w:tcPr>
+            <w:tcW w:w="2340" w:type="dxa"/>
+            <w:tcBorders>
+              <w:top w:val="nil"/>
+            </w:tcBorders>
+          </w:tcPr>
+          <w:p>
+            <w:pPr>
+              <w:pStyle w:val="Normal"/>
+              <w:spacing w:lineRule="auto" w:line="240" w:before="0" w:after="0"/>
+              <w:rPr/>
+            </w:pPr>
+            <w:r>
+              <w:rPr/>
+              <w:t>Y</w:t>
+            </w:r>
+          </w:p>
+        </w:tc>
+      </w:tr>
+      <w:tr>
+        <w:trPr>
+          <w:trHeight w:val="630" w:hRule="atLeast"/>
+        </w:trPr>
+        <w:tc>
+          <w:tcPr>
+            <w:tcW w:w="2340" w:type="dxa"/>
+            <w:tcBorders>
+              <w:top w:val="nil"/>
+            </w:tcBorders>
+          </w:tcPr>
+          <w:p>
+            <w:pPr>
+              <w:pStyle w:val="Normal"/>
+              <w:spacing w:lineRule="auto" w:line="240" w:before="0" w:after="0"/>
+              <w:rPr/>
+            </w:pPr>
+            <w:r>
+              <w:rPr/>
+              <w:t>10</w:t>
+            </w:r>
+          </w:p>
+        </w:tc>
+        <w:tc>
+          <w:tcPr>
+            <w:tcW w:w="2340" w:type="dxa"/>
+            <w:tcBorders>
+              <w:top w:val="nil"/>
+            </w:tcBorders>
+          </w:tcPr>
+          <w:p>
+            <w:pPr>
+              <w:pStyle w:val="Normal"/>
+              <w:spacing w:lineRule="auto" w:line="240" w:before="0" w:after="0"/>
+              <w:rPr/>
+            </w:pPr>
+            <w:r>
+              <w:rPr/>
+              <w:t>Hit play saved game</w:t>
+            </w:r>
+          </w:p>
+        </w:tc>
+        <w:tc>
+          <w:tcPr>
+            <w:tcW w:w="2340" w:type="dxa"/>
+            <w:tcBorders>
+              <w:top w:val="nil"/>
+            </w:tcBorders>
+          </w:tcPr>
+          <w:p>
+            <w:pPr>
+              <w:pStyle w:val="Normal"/>
+              <w:spacing w:lineRule="auto" w:line="240" w:before="0" w:after="0"/>
+              <w:rPr/>
+            </w:pPr>
+            <w:r>
+              <w:rPr/>
+              <w:t>The game should start at the beginning of level 4</w:t>
+            </w:r>
+          </w:p>
+        </w:tc>
+        <w:tc>
+          <w:tcPr>
+            <w:tcW w:w="2340" w:type="dxa"/>
+            <w:tcBorders>
+              <w:top w:val="nil"/>
+            </w:tcBorders>
+          </w:tcPr>
+          <w:p>
+            <w:pPr>
+              <w:pStyle w:val="Normal"/>
+              <w:spacing w:lineRule="auto" w:line="240" w:before="0" w:after="0"/>
+              <w:rPr/>
+            </w:pPr>
+            <w:r>
+              <w:rPr/>
+              <w:t>Y</w:t>
+            </w:r>
+          </w:p>
+        </w:tc>
+      </w:tr>
+      <w:tr>
+        <w:trPr>
+          <w:trHeight w:val="630" w:hRule="atLeast"/>
+        </w:trPr>
+        <w:tc>
+          <w:tcPr>
+            <w:tcW w:w="2340" w:type="dxa"/>
+            <w:tcBorders>
+              <w:top w:val="nil"/>
+            </w:tcBorders>
+          </w:tcPr>
+          <w:p>
+            <w:pPr>
+              <w:pStyle w:val="Normal"/>
+              <w:spacing w:lineRule="auto" w:line="240" w:before="0" w:after="0"/>
+              <w:rPr/>
+            </w:pPr>
+            <w:r>
+              <w:rPr/>
+              <w:t>11</w:t>
+            </w:r>
+          </w:p>
+        </w:tc>
+        <w:tc>
+          <w:tcPr>
+            <w:tcW w:w="2340" w:type="dxa"/>
+            <w:tcBorders>
+              <w:top w:val="nil"/>
+            </w:tcBorders>
+          </w:tcPr>
+          <w:p>
+            <w:pPr>
+              <w:pStyle w:val="Normal"/>
+              <w:spacing w:lineRule="auto" w:line="240" w:before="0" w:after="0"/>
+              <w:rPr/>
+            </w:pPr>
+            <w:r>
+              <w:rPr/>
+              <w:t>Close the game and restart it</w:t>
+            </w:r>
+          </w:p>
+        </w:tc>
+        <w:tc>
+          <w:tcPr>
+            <w:tcW w:w="2340" w:type="dxa"/>
+            <w:tcBorders>
+              <w:top w:val="nil"/>
+            </w:tcBorders>
+          </w:tcPr>
+          <w:p>
+            <w:pPr>
+              <w:pStyle w:val="Normal"/>
+              <w:spacing w:lineRule="auto" w:line="240" w:before="0" w:after="0"/>
+              <w:rPr/>
+            </w:pPr>
+            <w:r>
+              <w:rPr/>
+              <w:t>The main menu should be shown</w:t>
+            </w:r>
+          </w:p>
+        </w:tc>
+        <w:tc>
+          <w:tcPr>
+            <w:tcW w:w="2340" w:type="dxa"/>
+            <w:tcBorders>
+              <w:top w:val="nil"/>
+            </w:tcBorders>
+          </w:tcPr>
+          <w:p>
+            <w:pPr>
+              <w:pStyle w:val="Normal"/>
+              <w:spacing w:lineRule="auto" w:line="240" w:before="0" w:after="0"/>
+              <w:rPr/>
+            </w:pPr>
+            <w:r>
+              <w:rPr/>
+              <w:t>Y</w:t>
+            </w:r>
+          </w:p>
+        </w:tc>
+      </w:tr>
+      <w:tr>
+        <w:trPr>
+          <w:trHeight w:val="630" w:hRule="atLeast"/>
+        </w:trPr>
+        <w:tc>
+          <w:tcPr>
+            <w:tcW w:w="2340" w:type="dxa"/>
+            <w:tcBorders>
+              <w:top w:val="nil"/>
+            </w:tcBorders>
+          </w:tcPr>
+          <w:p>
+            <w:pPr>
+              <w:pStyle w:val="Normal"/>
+              <w:spacing w:lineRule="auto" w:line="240" w:before="0" w:after="0"/>
+              <w:rPr/>
+            </w:pPr>
+            <w:r>
+              <w:rPr/>
+              <w:t>12</w:t>
+            </w:r>
+          </w:p>
+        </w:tc>
+        <w:tc>
+          <w:tcPr>
+            <w:tcW w:w="2340" w:type="dxa"/>
+            <w:tcBorders>
+              <w:top w:val="nil"/>
+            </w:tcBorders>
+          </w:tcPr>
+          <w:p>
+            <w:pPr>
+              <w:pStyle w:val="Normal"/>
+              <w:spacing w:lineRule="auto" w:line="240" w:before="0" w:after="0"/>
+              <w:rPr>
+                <w:rFonts w:ascii="Calibri" w:hAnsi="Calibri" w:eastAsia="Calibri" w:cs="" w:asciiTheme="minorHAnsi" w:cstheme="minorBidi" w:eastAsiaTheme="minorHAnsi" w:hAnsiTheme="minorHAnsi"/>
+                <w:color w:val="auto"/>
+                <w:kern w:val="0"/>
+                <w:sz w:val="22"/>
+                <w:szCs w:val="22"/>
+                <w:lang w:val="en-US" w:eastAsia="en-US" w:bidi="ar-SA"/>
+              </w:rPr>
+            </w:pPr>
+            <w:r>
+              <w:rPr>
+                <w:rFonts w:eastAsia="Calibri" w:cs="" w:cstheme="minorBidi" w:eastAsiaTheme="minorHAnsi"/>
+                <w:color w:val="auto"/>
+                <w:kern w:val="0"/>
+                <w:sz w:val="22"/>
+                <w:szCs w:val="22"/>
+                <w:lang w:val="en-US" w:eastAsia="en-US" w:bidi="ar-SA"/>
+              </w:rPr>
+              <w:t>Hit play new game</w:t>
+            </w:r>
+          </w:p>
+        </w:tc>
+        <w:tc>
+          <w:tcPr>
+            <w:tcW w:w="2340" w:type="dxa"/>
+            <w:tcBorders>
+              <w:top w:val="nil"/>
+            </w:tcBorders>
+          </w:tcPr>
+          <w:p>
+            <w:pPr>
+              <w:pStyle w:val="Normal"/>
+              <w:spacing w:lineRule="auto" w:line="240" w:before="0" w:after="0"/>
+              <w:rPr/>
+            </w:pPr>
+            <w:r>
+              <w:rPr/>
+              <w:t>The game should start at the beginning of level 1</w:t>
+            </w:r>
+          </w:p>
+        </w:tc>
+        <w:tc>
+          <w:tcPr>
+            <w:tcW w:w="2340" w:type="dxa"/>
+            <w:tcBorders>
+              <w:top w:val="nil"/>
+            </w:tcBorders>
+          </w:tcPr>
+          <w:p>
+            <w:pPr>
+              <w:pStyle w:val="Normal"/>
+              <w:spacing w:lineRule="auto" w:line="240" w:before="0" w:after="0"/>
+              <w:rPr/>
+            </w:pPr>
+            <w:r>
+              <w:rPr/>
+              <w:t>Y</w:t>
+            </w:r>
+          </w:p>
+        </w:tc>
+      </w:tr>
+      <w:tr>
+        <w:trPr>
+          <w:trHeight w:val="630" w:hRule="atLeast"/>
+        </w:trPr>
+        <w:tc>
+          <w:tcPr>
+            <w:tcW w:w="2340" w:type="dxa"/>
+            <w:tcBorders>
+              <w:top w:val="nil"/>
+            </w:tcBorders>
+          </w:tcPr>
+          <w:p>
+            <w:pPr>
+              <w:pStyle w:val="Normal"/>
+              <w:spacing w:lineRule="auto" w:line="240" w:before="0" w:after="0"/>
+              <w:rPr/>
+            </w:pPr>
+            <w:r>
+              <w:rPr/>
+              <w:t>13</w:t>
+            </w:r>
+          </w:p>
+        </w:tc>
+        <w:tc>
+          <w:tcPr>
+            <w:tcW w:w="2340" w:type="dxa"/>
+            <w:tcBorders>
+              <w:top w:val="nil"/>
+            </w:tcBorders>
+          </w:tcPr>
+          <w:p>
+            <w:pPr>
+              <w:pStyle w:val="Normal"/>
+              <w:spacing w:lineRule="auto" w:line="240" w:before="0" w:after="0"/>
+              <w:rPr/>
+            </w:pPr>
+            <w:r>
+              <w:rPr/>
+              <w:t>Close the game and restart it</w:t>
+            </w:r>
+          </w:p>
+        </w:tc>
+        <w:tc>
+          <w:tcPr>
+            <w:tcW w:w="2340" w:type="dxa"/>
+            <w:tcBorders>
+              <w:top w:val="nil"/>
+            </w:tcBorders>
+          </w:tcPr>
+          <w:p>
+            <w:pPr>
+              <w:pStyle w:val="Normal"/>
+              <w:spacing w:lineRule="auto" w:line="240" w:before="0" w:after="0"/>
+              <w:rPr/>
+            </w:pPr>
+            <w:r>
+              <w:rPr/>
+              <w:t>The main menu should be shown</w:t>
+            </w:r>
+          </w:p>
+        </w:tc>
+        <w:tc>
+          <w:tcPr>
+            <w:tcW w:w="2340" w:type="dxa"/>
+            <w:tcBorders>
+              <w:top w:val="nil"/>
+            </w:tcBorders>
+          </w:tcPr>
+          <w:p>
+            <w:pPr>
+              <w:pStyle w:val="Normal"/>
+              <w:spacing w:lineRule="auto" w:line="240" w:before="0" w:after="0"/>
+              <w:rPr/>
+            </w:pPr>
+            <w:r>
+              <w:rPr/>
+              <w:t>Y</w:t>
+            </w:r>
+          </w:p>
+        </w:tc>
+      </w:tr>
+      <w:tr>
+        <w:trPr>
+          <w:trHeight w:val="630" w:hRule="atLeast"/>
+        </w:trPr>
+        <w:tc>
+          <w:tcPr>
+            <w:tcW w:w="2340" w:type="dxa"/>
+            <w:tcBorders>
+              <w:top w:val="nil"/>
+            </w:tcBorders>
+          </w:tcPr>
+          <w:p>
+            <w:pPr>
+              <w:pStyle w:val="Normal"/>
+              <w:spacing w:lineRule="auto" w:line="240" w:before="0" w:after="0"/>
+              <w:rPr/>
+            </w:pPr>
+            <w:r>
+              <w:rPr/>
+              <w:t>14</w:t>
+            </w:r>
+          </w:p>
+        </w:tc>
+        <w:tc>
+          <w:tcPr>
+            <w:tcW w:w="2340" w:type="dxa"/>
+            <w:tcBorders>
+              <w:top w:val="nil"/>
+            </w:tcBorders>
+          </w:tcPr>
+          <w:p>
+            <w:pPr>
+              <w:pStyle w:val="Normal"/>
+              <w:spacing w:lineRule="auto" w:line="240" w:before="0" w:after="0"/>
+              <w:rPr>
+                <w:rFonts w:ascii="Calibri" w:hAnsi="Calibri" w:eastAsia="Calibri" w:cs="" w:asciiTheme="minorHAnsi" w:cstheme="minorBidi" w:eastAsiaTheme="minorHAnsi" w:hAnsiTheme="minorHAnsi"/>
+                <w:color w:val="auto"/>
+                <w:kern w:val="0"/>
+                <w:sz w:val="22"/>
+                <w:szCs w:val="22"/>
+                <w:lang w:val="en-US" w:eastAsia="en-US" w:bidi="ar-SA"/>
+              </w:rPr>
+            </w:pPr>
+            <w:r>
+              <w:rPr>
+                <w:rFonts w:eastAsia="Calibri" w:cs="" w:cstheme="minorBidi" w:eastAsiaTheme="minorHAnsi"/>
+                <w:color w:val="auto"/>
+                <w:kern w:val="0"/>
+                <w:sz w:val="22"/>
+                <w:szCs w:val="22"/>
+                <w:lang w:val="en-US" w:eastAsia="en-US" w:bidi="ar-SA"/>
+              </w:rPr>
+              <w:t>Hit play saved game</w:t>
+            </w:r>
+          </w:p>
+        </w:tc>
+        <w:tc>
+          <w:tcPr>
+            <w:tcW w:w="2340" w:type="dxa"/>
+            <w:tcBorders>
+              <w:top w:val="nil"/>
+            </w:tcBorders>
+          </w:tcPr>
+          <w:p>
+            <w:pPr>
+              <w:pStyle w:val="Normal"/>
+              <w:spacing w:lineRule="auto" w:line="240" w:before="0" w:after="0"/>
+              <w:rPr/>
+            </w:pPr>
+            <w:r>
+              <w:rPr/>
+              <w:t>The game should start at the beginning of level 1</w:t>
             </w:r>
           </w:p>
         </w:tc>
@@ -8032,7 +9422,6 @@
     <w:rPrDefault>
       <w:rPr>
         <w:rFonts w:ascii="Calibri" w:hAnsi="Calibri" w:eastAsia="Calibri" w:cs="" w:asciiTheme="minorHAnsi" w:cstheme="minorBidi" w:eastAsiaTheme="minorHAnsi" w:hAnsiTheme="minorHAnsi"/>
-        <w:sz w:val="22"/>
         <w:szCs w:val="22"/>
         <w:lang w:val="en-US" w:eastAsia="en-US" w:bidi="ar-SA"/>
       </w:rPr>
@@ -8426,6 +9815,7 @@
     <w:qFormat/>
     <w:pPr>
       <w:widowControl/>
+      <w:suppressAutoHyphens w:val="true"/>
       <w:bidi w:val="0"/>
       <w:spacing w:lineRule="auto" w:line="259" w:before="0" w:after="160"/>
       <w:jc w:val="left"/>

</xml_diff>

<commit_message>
Hairball test case updated
It seems I didnt push the final version of the hairball movement bug test case, this push completes it
</commit_message>
<xml_diff>
--- a/Documentation/Scrum Sprint 0/Test Cases/Test Cases.docx
+++ b/Documentation/Scrum Sprint 0/Test Cases/Test Cases.docx
@@ -1305,7 +1305,7 @@
     <w:p>
       <w:pPr>
         <w:pStyle w:val="Normal"/>
-        <w:spacing w:lineRule="auto" w:line="254"/>
+        <w:spacing w:lineRule="auto" w:line="252"/>
         <w:rPr>
           <w:rFonts w:ascii="Calibri" w:hAnsi="Calibri" w:eastAsia="Calibri" w:cs="Calibri"/>
           <w:b/>
@@ -1331,7 +1331,7 @@
     <w:p>
       <w:pPr>
         <w:pStyle w:val="Normal"/>
-        <w:spacing w:lineRule="auto" w:line="254"/>
+        <w:spacing w:lineRule="auto" w:line="252"/>
         <w:rPr>
           <w:rFonts w:ascii="Calibri" w:hAnsi="Calibri" w:eastAsia="Calibri" w:cs="Calibri"/>
           <w:sz w:val="24"/>
@@ -1350,7 +1350,7 @@
     <w:p>
       <w:pPr>
         <w:pStyle w:val="Normal"/>
-        <w:spacing w:lineRule="auto" w:line="254"/>
+        <w:spacing w:lineRule="auto" w:line="252"/>
         <w:rPr>
           <w:rFonts w:ascii="Calibri" w:hAnsi="Calibri" w:eastAsia="Calibri" w:cs="Calibri"/>
           <w:sz w:val="24"/>
@@ -1369,7 +1369,7 @@
     <w:p>
       <w:pPr>
         <w:pStyle w:val="Normal"/>
-        <w:spacing w:lineRule="auto" w:line="254"/>
+        <w:spacing w:lineRule="auto" w:line="252"/>
         <w:rPr>
           <w:rFonts w:ascii="Calibri" w:hAnsi="Calibri" w:eastAsia="Calibri" w:cs="Calibri"/>
           <w:sz w:val="24"/>
@@ -1398,7 +1398,7 @@
     <w:p>
       <w:pPr>
         <w:pStyle w:val="Normal"/>
-        <w:spacing w:lineRule="auto" w:line="254"/>
+        <w:spacing w:lineRule="auto" w:line="252"/>
         <w:rPr>
           <w:rFonts w:ascii="Calibri" w:hAnsi="Calibri" w:eastAsia="Calibri" w:cs="Calibri"/>
           <w:sz w:val="24"/>
@@ -1427,7 +1427,7 @@
     <w:p>
       <w:pPr>
         <w:pStyle w:val="Normal"/>
-        <w:spacing w:lineRule="auto" w:line="254"/>
+        <w:spacing w:lineRule="auto" w:line="252"/>
         <w:rPr>
           <w:rFonts w:ascii="Calibri" w:hAnsi="Calibri" w:eastAsia="Calibri" w:cs="Calibri"/>
           <w:sz w:val="24"/>
@@ -1939,7 +1939,7 @@
     <w:p>
       <w:pPr>
         <w:pStyle w:val="Normal"/>
-        <w:spacing w:lineRule="auto" w:line="254"/>
+        <w:spacing w:lineRule="auto" w:line="252"/>
         <w:rPr>
           <w:rFonts w:ascii="Calibri" w:hAnsi="Calibri" w:eastAsia="Calibri" w:cs="Calibri"/>
         </w:rPr>
@@ -1953,7 +1953,7 @@
     <w:p>
       <w:pPr>
         <w:pStyle w:val="Normal"/>
-        <w:spacing w:lineRule="auto" w:line="254"/>
+        <w:spacing w:lineRule="auto" w:line="252"/>
         <w:rPr>
           <w:rFonts w:ascii="Calibri" w:hAnsi="Calibri" w:eastAsia="Calibri" w:cs="Calibri"/>
           <w:b/>
@@ -1979,7 +1979,7 @@
     <w:p>
       <w:pPr>
         <w:pStyle w:val="Normal"/>
-        <w:spacing w:lineRule="auto" w:line="254"/>
+        <w:spacing w:lineRule="auto" w:line="252"/>
         <w:rPr>
           <w:rFonts w:ascii="Calibri" w:hAnsi="Calibri" w:eastAsia="Calibri" w:cs="Calibri"/>
           <w:sz w:val="24"/>
@@ -1998,7 +1998,7 @@
     <w:p>
       <w:pPr>
         <w:pStyle w:val="Normal"/>
-        <w:spacing w:lineRule="auto" w:line="254"/>
+        <w:spacing w:lineRule="auto" w:line="252"/>
         <w:rPr>
           <w:rFonts w:ascii="Calibri" w:hAnsi="Calibri" w:eastAsia="Calibri" w:cs="Calibri"/>
           <w:sz w:val="24"/>
@@ -2017,7 +2017,7 @@
     <w:p>
       <w:pPr>
         <w:pStyle w:val="Normal"/>
-        <w:spacing w:lineRule="auto" w:line="254"/>
+        <w:spacing w:lineRule="auto" w:line="252"/>
         <w:rPr>
           <w:rFonts w:ascii="Calibri" w:hAnsi="Calibri" w:eastAsia="Calibri" w:cs="Calibri"/>
           <w:sz w:val="24"/>
@@ -2046,7 +2046,7 @@
     <w:p>
       <w:pPr>
         <w:pStyle w:val="Normal"/>
-        <w:spacing w:lineRule="auto" w:line="254"/>
+        <w:spacing w:lineRule="auto" w:line="252"/>
         <w:rPr>
           <w:rFonts w:ascii="Calibri" w:hAnsi="Calibri" w:eastAsia="Calibri" w:cs="Calibri"/>
           <w:sz w:val="24"/>
@@ -2075,7 +2075,7 @@
     <w:p>
       <w:pPr>
         <w:pStyle w:val="Normal"/>
-        <w:spacing w:lineRule="auto" w:line="254"/>
+        <w:spacing w:lineRule="auto" w:line="252"/>
         <w:rPr>
           <w:rFonts w:ascii="Calibri" w:hAnsi="Calibri" w:eastAsia="Calibri" w:cs="Calibri"/>
           <w:b/>
@@ -2554,7 +2554,7 @@
     <w:p>
       <w:pPr>
         <w:pStyle w:val="Normal"/>
-        <w:spacing w:lineRule="auto" w:line="254"/>
+        <w:spacing w:lineRule="auto" w:line="252"/>
         <w:rPr>
           <w:rFonts w:ascii="Calibri" w:hAnsi="Calibri" w:eastAsia="Calibri" w:cs="Calibri"/>
           <w:sz w:val="24"/>
@@ -2572,7 +2572,7 @@
     <w:p>
       <w:pPr>
         <w:pStyle w:val="Normal"/>
-        <w:spacing w:lineRule="auto" w:line="254"/>
+        <w:spacing w:lineRule="auto" w:line="252"/>
         <w:rPr>
           <w:rFonts w:ascii="Calibri" w:hAnsi="Calibri" w:eastAsia="Calibri" w:cs="Calibri"/>
           <w:sz w:val="24"/>
@@ -8001,7 +8001,13 @@
         </w:rPr>
       </w:pPr>
       <w:r>
-        <w:rPr/>
+        <w:rPr>
+          <w:b/>
+          <w:bCs/>
+          <w:sz w:val="24"/>
+          <w:szCs w:val="24"/>
+          <w:u w:val="single"/>
+        </w:rPr>
       </w:r>
     </w:p>
     <w:p>
@@ -8273,15 +8279,7 @@
             </w:pPr>
             <w:r>
               <w:rPr/>
-              <w:t xml:space="preserve">Run the game and hit play </w:t>
-            </w:r>
-            <w:r>
-              <w:rPr/>
-              <w:t xml:space="preserve">new </w:t>
-            </w:r>
-            <w:r>
-              <w:rPr/>
-              <w:t>game</w:t>
+              <w:t>Run the game and hit play new game</w:t>
             </w:r>
           </w:p>
         </w:tc>
@@ -9393,6 +9391,600 @@
         </w:rPr>
       </w:r>
     </w:p>
+    <w:p>
+      <w:pPr>
+        <w:pStyle w:val="Normal"/>
+        <w:rPr>
+          <w:rFonts w:ascii="Calibri" w:hAnsi="Calibri" w:eastAsia="Calibri" w:cs="" w:asciiTheme="minorHAnsi" w:cstheme="minorBidi" w:eastAsiaTheme="minorHAnsi" w:hAnsiTheme="minorHAnsi"/>
+          <w:b/>
+          <w:b/>
+          <w:bCs/>
+          <w:color w:val="auto"/>
+          <w:kern w:val="0"/>
+          <w:sz w:val="24"/>
+          <w:szCs w:val="24"/>
+          <w:u w:val="single"/>
+          <w:lang w:val="en-US" w:eastAsia="en-US" w:bidi="ar-SA"/>
+        </w:rPr>
+      </w:pPr>
+      <w:r>
+        <w:rPr>
+          <w:rFonts w:eastAsia="Calibri" w:cs="" w:cstheme="minorBidi" w:eastAsiaTheme="minorHAnsi"/>
+          <w:b/>
+          <w:bCs/>
+          <w:color w:val="auto"/>
+          <w:kern w:val="0"/>
+          <w:sz w:val="24"/>
+          <w:szCs w:val="24"/>
+          <w:u w:val="single"/>
+          <w:lang w:val="en-US" w:eastAsia="en-US" w:bidi="ar-SA"/>
+        </w:rPr>
+        <w:t>Hairball Movement Bug</w:t>
+      </w:r>
+    </w:p>
+    <w:p>
+      <w:pPr>
+        <w:pStyle w:val="Normal"/>
+        <w:rPr>
+          <w:sz w:val="24"/>
+          <w:szCs w:val="24"/>
+        </w:rPr>
+      </w:pPr>
+      <w:r>
+        <w:rPr>
+          <w:sz w:val="24"/>
+          <w:szCs w:val="24"/>
+        </w:rPr>
+        <w:t>Creator: Freddy Stock</w:t>
+      </w:r>
+    </w:p>
+    <w:p>
+      <w:pPr>
+        <w:pStyle w:val="Normal"/>
+        <w:rPr>
+          <w:sz w:val="24"/>
+          <w:szCs w:val="24"/>
+        </w:rPr>
+      </w:pPr>
+      <w:r>
+        <w:rPr>
+          <w:sz w:val="24"/>
+          <w:szCs w:val="24"/>
+        </w:rPr>
+        <w:t xml:space="preserve">Test ID: </w:t>
+      </w:r>
+      <w:r>
+        <w:rPr>
+          <w:sz w:val="24"/>
+          <w:szCs w:val="24"/>
+        </w:rPr>
+        <w:t>HMB1</w:t>
+      </w:r>
+    </w:p>
+    <w:p>
+      <w:pPr>
+        <w:pStyle w:val="Normal"/>
+        <w:rPr>
+          <w:b/>
+          <w:b/>
+          <w:bCs/>
+          <w:sz w:val="24"/>
+          <w:szCs w:val="24"/>
+        </w:rPr>
+      </w:pPr>
+      <w:r>
+        <w:rPr>
+          <w:sz w:val="24"/>
+          <w:szCs w:val="24"/>
+        </w:rPr>
+        <w:t xml:space="preserve">Tester: </w:t>
+      </w:r>
+      <w:r>
+        <w:rPr>
+          <w:b w:val="false"/>
+          <w:bCs w:val="false"/>
+          <w:sz w:val="24"/>
+          <w:szCs w:val="24"/>
+        </w:rPr>
+        <w:t>Freddy Stock</w:t>
+      </w:r>
+    </w:p>
+    <w:p>
+      <w:pPr>
+        <w:pStyle w:val="Normal"/>
+        <w:rPr>
+          <w:sz w:val="24"/>
+          <w:szCs w:val="24"/>
+        </w:rPr>
+      </w:pPr>
+      <w:r>
+        <w:rPr>
+          <w:sz w:val="24"/>
+          <w:szCs w:val="24"/>
+        </w:rPr>
+        <w:t xml:space="preserve">Test Date: </w:t>
+      </w:r>
+      <w:r>
+        <w:rPr>
+          <w:b w:val="false"/>
+          <w:bCs w:val="false"/>
+          <w:sz w:val="24"/>
+          <w:szCs w:val="24"/>
+        </w:rPr>
+        <w:t>11/18/21</w:t>
+      </w:r>
+    </w:p>
+    <w:p>
+      <w:pPr>
+        <w:pStyle w:val="Normal"/>
+        <w:rPr>
+          <w:sz w:val="24"/>
+          <w:szCs w:val="24"/>
+        </w:rPr>
+      </w:pPr>
+      <w:r>
+        <w:rPr>
+          <w:sz w:val="24"/>
+          <w:szCs w:val="24"/>
+        </w:rPr>
+        <w:t>Test Procedure:</w:t>
+      </w:r>
+    </w:p>
+    <w:tbl>
+      <w:tblPr>
+        <w:tblStyle w:val="TableGrid"/>
+        <w:tblW w:w="9361" w:type="dxa"/>
+        <w:jc w:val="left"/>
+        <w:tblInd w:w="0" w:type="dxa"/>
+        <w:tblCellMar>
+          <w:top w:w="0" w:type="dxa"/>
+          <w:left w:w="108" w:type="dxa"/>
+          <w:bottom w:w="0" w:type="dxa"/>
+          <w:right w:w="108" w:type="dxa"/>
+        </w:tblCellMar>
+        <w:tblLook w:val="06a0" w:noHBand="1" w:noVBand="1" w:firstColumn="1" w:lastRow="0" w:lastColumn="0" w:firstRow="1"/>
+      </w:tblPr>
+      <w:tblGrid>
+        <w:gridCol w:w="2340"/>
+        <w:gridCol w:w="2340"/>
+        <w:gridCol w:w="2340"/>
+        <w:gridCol w:w="2340"/>
+      </w:tblGrid>
+      <w:tr>
+        <w:trPr/>
+        <w:tc>
+          <w:tcPr>
+            <w:tcW w:w="2340" w:type="dxa"/>
+            <w:tcBorders/>
+          </w:tcPr>
+          <w:p>
+            <w:pPr>
+              <w:pStyle w:val="Normal"/>
+              <w:spacing w:lineRule="auto" w:line="240" w:before="0" w:after="0"/>
+              <w:rPr/>
+            </w:pPr>
+            <w:r>
+              <w:rPr/>
+              <w:t>Step:</w:t>
+            </w:r>
+          </w:p>
+        </w:tc>
+        <w:tc>
+          <w:tcPr>
+            <w:tcW w:w="2340" w:type="dxa"/>
+            <w:tcBorders/>
+          </w:tcPr>
+          <w:p>
+            <w:pPr>
+              <w:pStyle w:val="Normal"/>
+              <w:spacing w:lineRule="auto" w:line="240" w:before="0" w:after="0"/>
+              <w:rPr/>
+            </w:pPr>
+            <w:r>
+              <w:rPr/>
+              <w:t>Action:</w:t>
+            </w:r>
+          </w:p>
+        </w:tc>
+        <w:tc>
+          <w:tcPr>
+            <w:tcW w:w="2340" w:type="dxa"/>
+            <w:tcBorders/>
+          </w:tcPr>
+          <w:p>
+            <w:pPr>
+              <w:pStyle w:val="Normal"/>
+              <w:spacing w:lineRule="auto" w:line="240" w:before="0" w:after="0"/>
+              <w:rPr/>
+            </w:pPr>
+            <w:r>
+              <w:rPr/>
+              <w:t>Expected Result:</w:t>
+            </w:r>
+          </w:p>
+        </w:tc>
+        <w:tc>
+          <w:tcPr>
+            <w:tcW w:w="2340" w:type="dxa"/>
+            <w:tcBorders/>
+          </w:tcPr>
+          <w:p>
+            <w:pPr>
+              <w:pStyle w:val="Normal"/>
+              <w:spacing w:lineRule="auto" w:line="240" w:before="0" w:after="0"/>
+              <w:rPr/>
+            </w:pPr>
+            <w:r>
+              <w:rPr/>
+              <w:t>Pass (y/n)</w:t>
+            </w:r>
+          </w:p>
+        </w:tc>
+      </w:tr>
+      <w:tr>
+        <w:trPr/>
+        <w:tc>
+          <w:tcPr>
+            <w:tcW w:w="2340" w:type="dxa"/>
+            <w:tcBorders/>
+          </w:tcPr>
+          <w:p>
+            <w:pPr>
+              <w:pStyle w:val="Normal"/>
+              <w:spacing w:lineRule="auto" w:line="240" w:before="0" w:after="0"/>
+              <w:rPr/>
+            </w:pPr>
+            <w:r>
+              <w:rPr/>
+              <w:t>1</w:t>
+            </w:r>
+          </w:p>
+        </w:tc>
+        <w:tc>
+          <w:tcPr>
+            <w:tcW w:w="2340" w:type="dxa"/>
+            <w:tcBorders/>
+          </w:tcPr>
+          <w:p>
+            <w:pPr>
+              <w:pStyle w:val="Normal"/>
+              <w:spacing w:lineRule="auto" w:line="240" w:before="0" w:after="0"/>
+              <w:rPr/>
+            </w:pPr>
+            <w:r>
+              <w:rPr/>
+              <w:t>Run the program</w:t>
+            </w:r>
+          </w:p>
+        </w:tc>
+        <w:tc>
+          <w:tcPr>
+            <w:tcW w:w="2340" w:type="dxa"/>
+            <w:tcBorders/>
+          </w:tcPr>
+          <w:p>
+            <w:pPr>
+              <w:pStyle w:val="Normal"/>
+              <w:spacing w:lineRule="auto" w:line="240" w:before="0" w:after="0"/>
+              <w:rPr/>
+            </w:pPr>
+            <w:r>
+              <w:rPr/>
+              <w:t>The main menu appears</w:t>
+            </w:r>
+          </w:p>
+        </w:tc>
+        <w:tc>
+          <w:tcPr>
+            <w:tcW w:w="2340" w:type="dxa"/>
+            <w:tcBorders/>
+          </w:tcPr>
+          <w:p>
+            <w:pPr>
+              <w:pStyle w:val="Normal"/>
+              <w:spacing w:lineRule="auto" w:line="240" w:before="0" w:after="0"/>
+              <w:rPr/>
+            </w:pPr>
+            <w:r>
+              <w:rPr/>
+              <w:t>Y</w:t>
+            </w:r>
+          </w:p>
+        </w:tc>
+      </w:tr>
+      <w:tr>
+        <w:trPr/>
+        <w:tc>
+          <w:tcPr>
+            <w:tcW w:w="2340" w:type="dxa"/>
+            <w:tcBorders/>
+          </w:tcPr>
+          <w:p>
+            <w:pPr>
+              <w:pStyle w:val="Normal"/>
+              <w:spacing w:lineRule="auto" w:line="240" w:before="0" w:after="0"/>
+              <w:rPr/>
+            </w:pPr>
+            <w:r>
+              <w:rPr/>
+              <w:t>2</w:t>
+            </w:r>
+          </w:p>
+        </w:tc>
+        <w:tc>
+          <w:tcPr>
+            <w:tcW w:w="2340" w:type="dxa"/>
+            <w:tcBorders/>
+          </w:tcPr>
+          <w:p>
+            <w:pPr>
+              <w:pStyle w:val="Normal"/>
+              <w:spacing w:lineRule="auto" w:line="240" w:before="0" w:after="0"/>
+              <w:rPr/>
+            </w:pPr>
+            <w:r>
+              <w:rPr/>
+              <w:t>Start the game by selecting the appropriate menu option</w:t>
+            </w:r>
+          </w:p>
+        </w:tc>
+        <w:tc>
+          <w:tcPr>
+            <w:tcW w:w="2340" w:type="dxa"/>
+            <w:tcBorders/>
+          </w:tcPr>
+          <w:p>
+            <w:pPr>
+              <w:pStyle w:val="Normal"/>
+              <w:spacing w:lineRule="auto" w:line="240" w:before="0" w:after="0"/>
+              <w:rPr/>
+            </w:pPr>
+            <w:r>
+              <w:rPr/>
+              <w:t>The main menu disappears, and player is spawned into the main level</w:t>
+            </w:r>
+          </w:p>
+        </w:tc>
+        <w:tc>
+          <w:tcPr>
+            <w:tcW w:w="2340" w:type="dxa"/>
+            <w:tcBorders/>
+          </w:tcPr>
+          <w:p>
+            <w:pPr>
+              <w:pStyle w:val="Normal"/>
+              <w:spacing w:lineRule="auto" w:line="240" w:before="0" w:after="0"/>
+              <w:rPr/>
+            </w:pPr>
+            <w:r>
+              <w:rPr/>
+              <w:t>Y</w:t>
+            </w:r>
+          </w:p>
+        </w:tc>
+      </w:tr>
+      <w:tr>
+        <w:trPr/>
+        <w:tc>
+          <w:tcPr>
+            <w:tcW w:w="2340" w:type="dxa"/>
+            <w:tcBorders/>
+          </w:tcPr>
+          <w:p>
+            <w:pPr>
+              <w:pStyle w:val="Normal"/>
+              <w:spacing w:lineRule="auto" w:line="240" w:before="0" w:after="0"/>
+              <w:rPr/>
+            </w:pPr>
+            <w:r>
+              <w:rPr/>
+              <w:t>3</w:t>
+            </w:r>
+          </w:p>
+        </w:tc>
+        <w:tc>
+          <w:tcPr>
+            <w:tcW w:w="2340" w:type="dxa"/>
+            <w:tcBorders/>
+          </w:tcPr>
+          <w:p>
+            <w:pPr>
+              <w:pStyle w:val="Normal"/>
+              <w:spacing w:lineRule="auto" w:line="240" w:before="0" w:after="0"/>
+              <w:rPr/>
+            </w:pPr>
+            <w:r>
+              <w:rPr/>
+              <w:t>Play the game as normal until the final check point on level 2</w:t>
+            </w:r>
+          </w:p>
+        </w:tc>
+        <w:tc>
+          <w:tcPr>
+            <w:tcW w:w="2340" w:type="dxa"/>
+            <w:tcBorders/>
+          </w:tcPr>
+          <w:p>
+            <w:pPr>
+              <w:pStyle w:val="Normal"/>
+              <w:spacing w:lineRule="auto" w:line="240" w:before="0" w:after="0"/>
+              <w:rPr/>
+            </w:pPr>
+            <w:r>
+              <w:rPr/>
+              <w:t>The game should proceed as normal</w:t>
+            </w:r>
+          </w:p>
+        </w:tc>
+        <w:tc>
+          <w:tcPr>
+            <w:tcW w:w="2340" w:type="dxa"/>
+            <w:tcBorders/>
+          </w:tcPr>
+          <w:p>
+            <w:pPr>
+              <w:pStyle w:val="Normal"/>
+              <w:spacing w:lineRule="auto" w:line="240" w:before="0" w:after="0"/>
+              <w:rPr/>
+            </w:pPr>
+            <w:r>
+              <w:rPr/>
+              <w:t>Y</w:t>
+            </w:r>
+          </w:p>
+        </w:tc>
+      </w:tr>
+      <w:tr>
+        <w:trPr/>
+        <w:tc>
+          <w:tcPr>
+            <w:tcW w:w="2340" w:type="dxa"/>
+            <w:tcBorders/>
+          </w:tcPr>
+          <w:p>
+            <w:pPr>
+              <w:pStyle w:val="Normal"/>
+              <w:spacing w:lineRule="auto" w:line="240" w:before="0" w:after="0"/>
+              <w:rPr/>
+            </w:pPr>
+            <w:r>
+              <w:rPr/>
+              <w:t>4</w:t>
+            </w:r>
+          </w:p>
+        </w:tc>
+        <w:tc>
+          <w:tcPr>
+            <w:tcW w:w="2340" w:type="dxa"/>
+            <w:tcBorders/>
+          </w:tcPr>
+          <w:p>
+            <w:pPr>
+              <w:pStyle w:val="Normal"/>
+              <w:spacing w:lineRule="auto" w:line="240" w:before="0" w:after="0"/>
+              <w:rPr/>
+            </w:pPr>
+            <w:r>
+              <w:rPr/>
+              <w:t xml:space="preserve">Defeat the dinosaur on the large tree near the end of level 2 and as well as the dinosaur at the very end of the level. </w:t>
+            </w:r>
+          </w:p>
+        </w:tc>
+        <w:tc>
+          <w:tcPr>
+            <w:tcW w:w="2340" w:type="dxa"/>
+            <w:tcBorders/>
+          </w:tcPr>
+          <w:p>
+            <w:pPr>
+              <w:pStyle w:val="Normal"/>
+              <w:spacing w:lineRule="auto" w:line="240" w:before="0" w:after="0"/>
+              <w:rPr/>
+            </w:pPr>
+            <w:r>
+              <w:rPr/>
+              <w:t>The enemies should die and hairballs should fly without issue</w:t>
+            </w:r>
+          </w:p>
+        </w:tc>
+        <w:tc>
+          <w:tcPr>
+            <w:tcW w:w="2340" w:type="dxa"/>
+            <w:tcBorders/>
+          </w:tcPr>
+          <w:p>
+            <w:pPr>
+              <w:pStyle w:val="Normal"/>
+              <w:spacing w:lineRule="auto" w:line="240" w:before="0" w:after="0"/>
+              <w:rPr/>
+            </w:pPr>
+            <w:r>
+              <w:rPr/>
+              <w:t>Y</w:t>
+            </w:r>
+          </w:p>
+        </w:tc>
+      </w:tr>
+      <w:tr>
+        <w:trPr/>
+        <w:tc>
+          <w:tcPr>
+            <w:tcW w:w="2340" w:type="dxa"/>
+            <w:tcBorders>
+              <w:top w:val="nil"/>
+            </w:tcBorders>
+          </w:tcPr>
+          <w:p>
+            <w:pPr>
+              <w:pStyle w:val="Normal"/>
+              <w:spacing w:lineRule="auto" w:line="240" w:before="0" w:after="0"/>
+              <w:rPr/>
+            </w:pPr>
+            <w:r>
+              <w:rPr/>
+              <w:t>5</w:t>
+            </w:r>
+          </w:p>
+        </w:tc>
+        <w:tc>
+          <w:tcPr>
+            <w:tcW w:w="2340" w:type="dxa"/>
+            <w:tcBorders>
+              <w:top w:val="nil"/>
+            </w:tcBorders>
+          </w:tcPr>
+          <w:p>
+            <w:pPr>
+              <w:pStyle w:val="Normal"/>
+              <w:spacing w:lineRule="auto" w:line="240" w:before="0" w:after="0"/>
+              <w:rPr/>
+            </w:pPr>
+            <w:r>
+              <w:rPr/>
+              <w:t>Shoot several hairballs to the left and right while standing at the end of the level</w:t>
+            </w:r>
+          </w:p>
+        </w:tc>
+        <w:tc>
+          <w:tcPr>
+            <w:tcW w:w="2340" w:type="dxa"/>
+            <w:tcBorders>
+              <w:top w:val="nil"/>
+            </w:tcBorders>
+          </w:tcPr>
+          <w:p>
+            <w:pPr>
+              <w:pStyle w:val="Normal"/>
+              <w:spacing w:lineRule="auto" w:line="240" w:before="0" w:after="0"/>
+              <w:rPr/>
+            </w:pPr>
+            <w:r>
+              <w:rPr/>
+              <w:t xml:space="preserve">Hairballs should travel towards the edges of the screen as normal </w:t>
+            </w:r>
+          </w:p>
+        </w:tc>
+        <w:tc>
+          <w:tcPr>
+            <w:tcW w:w="2340" w:type="dxa"/>
+            <w:tcBorders>
+              <w:top w:val="nil"/>
+            </w:tcBorders>
+          </w:tcPr>
+          <w:p>
+            <w:pPr>
+              <w:pStyle w:val="Normal"/>
+              <w:spacing w:lineRule="auto" w:line="240" w:before="0" w:after="0"/>
+              <w:rPr/>
+            </w:pPr>
+            <w:r>
+              <w:rPr/>
+              <w:t>Y</w:t>
+            </w:r>
+          </w:p>
+        </w:tc>
+      </w:tr>
+    </w:tbl>
     <w:p>
       <w:pPr>
         <w:pStyle w:val="Normal"/>

</xml_diff>